<commit_message>
added etherchannel; two versions
</commit_message>
<xml_diff>
--- a/Dokumentation.docx
+++ b/Dokumentation.docx
@@ -51,7 +51,7 @@
         <w:tblpPr w:vertAnchor="text" w:horzAnchor="margin" w:leftFromText="141" w:rightFromText="141" w:tblpX="0" w:tblpY="22"/>
         <w:tblW w:w="9072" w:type="dxa"/>
         <w:jc w:val="left"/>
-        <w:tblInd w:w="0" w:type="dxa"/>
+        <w:tblInd w:w="108" w:type="dxa"/>
         <w:tblLayout w:type="fixed"/>
         <w:tblCellMar>
           <w:top w:w="0" w:type="dxa"/>
@@ -64,9 +64,9 @@
       <w:tblGrid>
         <w:gridCol w:w="1134"/>
         <w:gridCol w:w="1843"/>
-        <w:gridCol w:w="2050"/>
+        <w:gridCol w:w="2049"/>
         <w:gridCol w:w="2092"/>
-        <w:gridCol w:w="1953"/>
+        <w:gridCol w:w="1954"/>
       </w:tblGrid>
       <w:tr>
         <w:trPr>
@@ -85,6 +85,7 @@
             <w:pPr>
               <w:pStyle w:val="Normal"/>
               <w:widowControl/>
+              <w:suppressAutoHyphens w:val="true"/>
               <w:spacing w:lineRule="auto" w:line="240" w:before="0" w:after="0"/>
               <w:jc w:val="center"/>
               <w:rPr>
@@ -119,6 +120,7 @@
             <w:pPr>
               <w:pStyle w:val="Normal"/>
               <w:widowControl/>
+              <w:suppressAutoHyphens w:val="true"/>
               <w:spacing w:lineRule="auto" w:line="240" w:before="0" w:after="0"/>
               <w:jc w:val="center"/>
               <w:cnfStyle w:val="100000000000" w:firstRow="1" w:lastRow="0" w:firstColumn="0" w:lastColumn="0" w:oddVBand="0" w:evenVBand="0" w:oddHBand="0" w:evenHBand="0" w:firstRowFirstColumn="0" w:firstRowLastColumn="0" w:lastRowFirstColumn="0" w:lastRowLastColumn="0"/>
@@ -144,16 +146,17 @@
         </w:tc>
         <w:tc>
           <w:tcPr>
-            <w:tcW w:w="2050" w:type="dxa"/>
-            <w:tcBorders>
-              <w:left w:val="single" w:sz="2" w:space="0" w:color="A5A5A5"/>
-              <w:right w:val="single" w:sz="2" w:space="0" w:color="A5A5A5"/>
-            </w:tcBorders>
-          </w:tcPr>
-          <w:p>
-            <w:pPr>
-              <w:pStyle w:val="Normal"/>
-              <w:widowControl/>
+            <w:tcW w:w="2049" w:type="dxa"/>
+            <w:tcBorders>
+              <w:left w:val="single" w:sz="2" w:space="0" w:color="A5A5A5"/>
+              <w:right w:val="single" w:sz="2" w:space="0" w:color="A5A5A5"/>
+            </w:tcBorders>
+          </w:tcPr>
+          <w:p>
+            <w:pPr>
+              <w:pStyle w:val="Normal"/>
+              <w:widowControl/>
+              <w:suppressAutoHyphens w:val="true"/>
               <w:spacing w:lineRule="auto" w:line="240" w:before="0" w:after="0"/>
               <w:jc w:val="center"/>
               <w:cnfStyle w:val="100000000000" w:firstRow="1" w:lastRow="0" w:firstColumn="0" w:lastColumn="0" w:oddVBand="0" w:evenVBand="0" w:oddHBand="0" w:evenHBand="0" w:firstRowFirstColumn="0" w:firstRowLastColumn="0" w:lastRowFirstColumn="0" w:lastRowLastColumn="0"/>
@@ -190,6 +193,7 @@
             <w:pPr>
               <w:pStyle w:val="Normal"/>
               <w:widowControl/>
+              <w:suppressAutoHyphens w:val="true"/>
               <w:spacing w:lineRule="auto" w:line="240" w:before="0" w:after="0"/>
               <w:jc w:val="center"/>
               <w:cnfStyle w:val="100000000000" w:firstRow="1" w:lastRow="0" w:firstColumn="0" w:lastColumn="0" w:oddVBand="0" w:evenVBand="0" w:oddHBand="0" w:evenHBand="0" w:firstRowFirstColumn="0" w:firstRowLastColumn="0" w:lastRowFirstColumn="0" w:lastRowLastColumn="0"/>
@@ -215,15 +219,16 @@
         </w:tc>
         <w:tc>
           <w:tcPr>
-            <w:tcW w:w="1953" w:type="dxa"/>
-            <w:tcBorders>
-              <w:left w:val="single" w:sz="2" w:space="0" w:color="A5A5A5"/>
-            </w:tcBorders>
-          </w:tcPr>
-          <w:p>
-            <w:pPr>
-              <w:pStyle w:val="Normal"/>
-              <w:widowControl/>
+            <w:tcW w:w="1954" w:type="dxa"/>
+            <w:tcBorders>
+              <w:left w:val="single" w:sz="2" w:space="0" w:color="A5A5A5"/>
+            </w:tcBorders>
+          </w:tcPr>
+          <w:p>
+            <w:pPr>
+              <w:pStyle w:val="Normal"/>
+              <w:widowControl/>
+              <w:suppressAutoHyphens w:val="true"/>
               <w:spacing w:lineRule="auto" w:line="240" w:before="0" w:after="0"/>
               <w:jc w:val="center"/>
               <w:cnfStyle w:val="100000000000" w:firstRow="1" w:lastRow="0" w:firstColumn="0" w:lastColumn="0" w:oddVBand="0" w:evenVBand="0" w:oddHBand="0" w:evenHBand="0" w:firstRowFirstColumn="0" w:firstRowLastColumn="0" w:lastRowFirstColumn="0" w:lastRowLastColumn="0"/>
@@ -268,6 +273,7 @@
             <w:pPr>
               <w:pStyle w:val="Normal"/>
               <w:widowControl/>
+              <w:suppressAutoHyphens w:val="true"/>
               <w:spacing w:lineRule="auto" w:line="240" w:before="0" w:after="0"/>
               <w:jc w:val="left"/>
               <w:rPr>
@@ -304,6 +310,7 @@
             <w:pPr>
               <w:pStyle w:val="Normal"/>
               <w:widowControl/>
+              <w:suppressAutoHyphens w:val="true"/>
               <w:spacing w:lineRule="auto" w:line="240" w:before="0" w:after="0"/>
               <w:jc w:val="left"/>
               <w:cnfStyle w:val="000000100000" w:firstRow="0" w:lastRow="0" w:firstColumn="0" w:lastColumn="0" w:oddVBand="0" w:evenVBand="0" w:oddHBand="1" w:evenHBand="0" w:firstRowFirstColumn="0" w:firstRowLastColumn="0" w:lastRowFirstColumn="0" w:lastRowLastColumn="0"/>
@@ -326,7 +333,7 @@
         </w:tc>
         <w:tc>
           <w:tcPr>
-            <w:tcW w:w="2050" w:type="dxa"/>
+            <w:tcW w:w="2049" w:type="dxa"/>
             <w:tcBorders>
               <w:top w:val="nil"/>
               <w:left w:val="single" w:sz="2" w:space="0" w:color="A5A5A5"/>
@@ -339,6 +346,7 @@
             <w:pPr>
               <w:pStyle w:val="Normal"/>
               <w:widowControl/>
+              <w:suppressAutoHyphens w:val="true"/>
               <w:spacing w:lineRule="auto" w:line="240" w:before="0" w:after="0"/>
               <w:jc w:val="left"/>
               <w:cnfStyle w:val="000000100000" w:firstRow="0" w:lastRow="0" w:firstColumn="0" w:lastColumn="0" w:oddVBand="0" w:evenVBand="0" w:oddHBand="1" w:evenHBand="0" w:firstRowFirstColumn="0" w:firstRowLastColumn="0" w:lastRowFirstColumn="0" w:lastRowLastColumn="0"/>
@@ -374,6 +382,7 @@
             <w:pPr>
               <w:pStyle w:val="Normal"/>
               <w:widowControl/>
+              <w:suppressAutoHyphens w:val="true"/>
               <w:spacing w:lineRule="auto" w:line="240" w:before="0" w:after="0"/>
               <w:jc w:val="left"/>
               <w:cnfStyle w:val="000000100000" w:firstRow="0" w:lastRow="0" w:firstColumn="0" w:lastColumn="0" w:oddVBand="0" w:evenVBand="0" w:oddHBand="1" w:evenHBand="0" w:firstRowFirstColumn="0" w:firstRowLastColumn="0" w:lastRowFirstColumn="0" w:lastRowLastColumn="0"/>
@@ -396,7 +405,7 @@
         </w:tc>
         <w:tc>
           <w:tcPr>
-            <w:tcW w:w="1953" w:type="dxa"/>
+            <w:tcW w:w="1954" w:type="dxa"/>
             <w:tcBorders>
               <w:top w:val="nil"/>
               <w:left w:val="single" w:sz="2" w:space="0" w:color="A5A5A5"/>
@@ -408,6 +417,7 @@
             <w:pPr>
               <w:pStyle w:val="Normal"/>
               <w:widowControl/>
+              <w:suppressAutoHyphens w:val="true"/>
               <w:spacing w:lineRule="auto" w:line="240" w:before="0" w:after="0"/>
               <w:jc w:val="left"/>
               <w:cnfStyle w:val="000000100000" w:firstRow="0" w:lastRow="0" w:firstColumn="0" w:lastColumn="0" w:oddVBand="0" w:evenVBand="0" w:oddHBand="1" w:evenHBand="0" w:firstRowFirstColumn="0" w:firstRowLastColumn="0" w:lastRowFirstColumn="0" w:lastRowLastColumn="0"/>
@@ -447,6 +457,7 @@
             <w:pPr>
               <w:pStyle w:val="Normal"/>
               <w:widowControl/>
+              <w:suppressAutoHyphens w:val="true"/>
               <w:spacing w:lineRule="auto" w:line="240" w:before="0" w:after="0"/>
               <w:jc w:val="left"/>
               <w:rPr>
@@ -482,6 +493,7 @@
             <w:pPr>
               <w:pStyle w:val="Normal"/>
               <w:widowControl/>
+              <w:suppressAutoHyphens w:val="true"/>
               <w:spacing w:lineRule="auto" w:line="240" w:before="0" w:after="0"/>
               <w:jc w:val="left"/>
               <w:cnfStyle w:val="000000000000" w:firstRow="0" w:lastRow="0" w:firstColumn="0" w:lastColumn="0" w:oddVBand="0" w:evenVBand="0" w:oddHBand="0" w:evenHBand="0" w:firstRowFirstColumn="0" w:firstRowLastColumn="0" w:lastRowFirstColumn="0" w:lastRowLastColumn="0"/>
@@ -504,7 +516,7 @@
         </w:tc>
         <w:tc>
           <w:tcPr>
-            <w:tcW w:w="2050" w:type="dxa"/>
+            <w:tcW w:w="2049" w:type="dxa"/>
             <w:tcBorders>
               <w:top w:val="nil"/>
               <w:left w:val="single" w:sz="2" w:space="0" w:color="A5A5A5"/>
@@ -516,6 +528,7 @@
             <w:pPr>
               <w:pStyle w:val="Normal"/>
               <w:widowControl/>
+              <w:suppressAutoHyphens w:val="true"/>
               <w:spacing w:lineRule="auto" w:line="240" w:before="0" w:after="0"/>
               <w:jc w:val="left"/>
               <w:cnfStyle w:val="000000000000" w:firstRow="0" w:lastRow="0" w:firstColumn="0" w:lastColumn="0" w:oddVBand="0" w:evenVBand="0" w:oddHBand="0" w:evenHBand="0" w:firstRowFirstColumn="0" w:firstRowLastColumn="0" w:lastRowFirstColumn="0" w:lastRowLastColumn="0"/>
@@ -550,6 +563,7 @@
             <w:pPr>
               <w:pStyle w:val="Normal"/>
               <w:widowControl/>
+              <w:suppressAutoHyphens w:val="true"/>
               <w:spacing w:lineRule="auto" w:line="240" w:before="0" w:after="0"/>
               <w:jc w:val="left"/>
               <w:cnfStyle w:val="000000000000" w:firstRow="0" w:lastRow="0" w:firstColumn="0" w:lastColumn="0" w:oddVBand="0" w:evenVBand="0" w:oddHBand="0" w:evenHBand="0" w:firstRowFirstColumn="0" w:firstRowLastColumn="0" w:lastRowFirstColumn="0" w:lastRowLastColumn="0"/>
@@ -572,7 +586,7 @@
         </w:tc>
         <w:tc>
           <w:tcPr>
-            <w:tcW w:w="1953" w:type="dxa"/>
+            <w:tcW w:w="1954" w:type="dxa"/>
             <w:tcBorders>
               <w:top w:val="nil"/>
               <w:left w:val="single" w:sz="2" w:space="0" w:color="A5A5A5"/>
@@ -583,6 +597,7 @@
             <w:pPr>
               <w:pStyle w:val="Normal"/>
               <w:widowControl/>
+              <w:suppressAutoHyphens w:val="true"/>
               <w:spacing w:lineRule="auto" w:line="240" w:before="0" w:after="0"/>
               <w:jc w:val="left"/>
               <w:cnfStyle w:val="000000000000" w:firstRow="0" w:lastRow="0" w:firstColumn="0" w:lastColumn="0" w:oddVBand="0" w:evenVBand="0" w:oddHBand="0" w:evenHBand="0" w:firstRowFirstColumn="0" w:firstRowLastColumn="0" w:lastRowFirstColumn="0" w:lastRowLastColumn="0"/>
@@ -623,6 +638,7 @@
             <w:pPr>
               <w:pStyle w:val="Normal"/>
               <w:widowControl/>
+              <w:suppressAutoHyphens w:val="true"/>
               <w:spacing w:lineRule="auto" w:line="240" w:before="0" w:after="0"/>
               <w:jc w:val="left"/>
               <w:rPr>
@@ -658,6 +674,7 @@
             <w:pPr>
               <w:pStyle w:val="Normal"/>
               <w:widowControl/>
+              <w:suppressAutoHyphens w:val="true"/>
               <w:spacing w:lineRule="auto" w:line="240" w:before="0" w:after="0"/>
               <w:jc w:val="left"/>
               <w:cnfStyle w:val="000000100000" w:firstRow="0" w:lastRow="0" w:firstColumn="0" w:lastColumn="0" w:oddVBand="0" w:evenVBand="0" w:oddHBand="1" w:evenHBand="0" w:firstRowFirstColumn="0" w:firstRowLastColumn="0" w:lastRowFirstColumn="0" w:lastRowLastColumn="0"/>
@@ -680,7 +697,7 @@
         </w:tc>
         <w:tc>
           <w:tcPr>
-            <w:tcW w:w="2050" w:type="dxa"/>
+            <w:tcW w:w="2049" w:type="dxa"/>
             <w:tcBorders>
               <w:top w:val="nil"/>
               <w:left w:val="single" w:sz="2" w:space="0" w:color="A5A5A5"/>
@@ -692,6 +709,7 @@
             <w:pPr>
               <w:pStyle w:val="Normal"/>
               <w:widowControl/>
+              <w:suppressAutoHyphens w:val="true"/>
               <w:spacing w:lineRule="auto" w:line="240" w:before="0" w:after="0"/>
               <w:jc w:val="left"/>
               <w:cnfStyle w:val="000000100000" w:firstRow="0" w:lastRow="0" w:firstColumn="0" w:lastColumn="0" w:oddVBand="0" w:evenVBand="0" w:oddHBand="1" w:evenHBand="0" w:firstRowFirstColumn="0" w:firstRowLastColumn="0" w:lastRowFirstColumn="0" w:lastRowLastColumn="0"/>
@@ -726,6 +744,7 @@
             <w:pPr>
               <w:pStyle w:val="Normal"/>
               <w:widowControl/>
+              <w:suppressAutoHyphens w:val="true"/>
               <w:spacing w:lineRule="auto" w:line="240" w:before="0" w:after="0"/>
               <w:jc w:val="left"/>
               <w:cnfStyle w:val="000000100000" w:firstRow="0" w:lastRow="0" w:firstColumn="0" w:lastColumn="0" w:oddVBand="0" w:evenVBand="0" w:oddHBand="1" w:evenHBand="0" w:firstRowFirstColumn="0" w:firstRowLastColumn="0" w:lastRowFirstColumn="0" w:lastRowLastColumn="0"/>
@@ -748,7 +767,7 @@
         </w:tc>
         <w:tc>
           <w:tcPr>
-            <w:tcW w:w="1953" w:type="dxa"/>
+            <w:tcW w:w="1954" w:type="dxa"/>
             <w:tcBorders>
               <w:top w:val="nil"/>
               <w:left w:val="single" w:sz="2" w:space="0" w:color="A5A5A5"/>
@@ -759,6 +778,7 @@
             <w:pPr>
               <w:pStyle w:val="Normal"/>
               <w:widowControl/>
+              <w:suppressAutoHyphens w:val="true"/>
               <w:spacing w:lineRule="auto" w:line="240" w:before="0" w:after="0"/>
               <w:jc w:val="left"/>
               <w:cnfStyle w:val="000000100000" w:firstRow="0" w:lastRow="0" w:firstColumn="0" w:lastColumn="0" w:oddVBand="0" w:evenVBand="0" w:oddHBand="1" w:evenHBand="0" w:firstRowFirstColumn="0" w:firstRowLastColumn="0" w:lastRowFirstColumn="0" w:lastRowLastColumn="0"/>
@@ -814,7 +834,7 @@
         <w:tblpPr w:vertAnchor="text" w:horzAnchor="margin" w:leftFromText="141" w:rightFromText="141" w:tblpX="0" w:tblpY="22"/>
         <w:tblW w:w="9056" w:type="dxa"/>
         <w:jc w:val="left"/>
-        <w:tblInd w:w="0" w:type="dxa"/>
+        <w:tblInd w:w="108" w:type="dxa"/>
         <w:tblLayout w:type="fixed"/>
         <w:tblCellMar>
           <w:top w:w="0" w:type="dxa"/>
@@ -825,8 +845,8 @@
         <w:tblLook w:val="04a0" w:noHBand="0" w:noVBand="1" w:firstColumn="1" w:lastRow="0" w:lastColumn="0" w:firstRow="1"/>
       </w:tblPr>
       <w:tblGrid>
-        <w:gridCol w:w="1441"/>
-        <w:gridCol w:w="2345"/>
+        <w:gridCol w:w="1440"/>
+        <w:gridCol w:w="2346"/>
         <w:gridCol w:w="2609"/>
         <w:gridCol w:w="2660"/>
       </w:tblGrid>
@@ -837,7 +857,7 @@
         </w:trPr>
         <w:tc>
           <w:tcPr>
-            <w:tcW w:w="1441" w:type="dxa"/>
+            <w:tcW w:w="1440" w:type="dxa"/>
             <w:cnfStyle w:val="001000000000" w:firstRow="0" w:lastRow="0" w:firstColumn="1" w:lastColumn="0" w:oddVBand="0" w:evenVBand="0" w:oddHBand="0" w:evenHBand="0" w:firstRowFirstColumn="0" w:firstRowLastColumn="0" w:lastRowFirstColumn="0" w:lastRowLastColumn="0"/>
             <w:tcBorders>
               <w:right w:val="single" w:sz="2" w:space="0" w:color="A5A5A5"/>
@@ -847,6 +867,7 @@
             <w:pPr>
               <w:pStyle w:val="Normal"/>
               <w:widowControl/>
+              <w:suppressAutoHyphens w:val="true"/>
               <w:spacing w:lineRule="auto" w:line="240" w:before="0" w:after="0"/>
               <w:jc w:val="center"/>
               <w:rPr>
@@ -871,16 +892,17 @@
         </w:tc>
         <w:tc>
           <w:tcPr>
-            <w:tcW w:w="2345" w:type="dxa"/>
-            <w:tcBorders>
-              <w:left w:val="single" w:sz="2" w:space="0" w:color="A5A5A5"/>
-              <w:right w:val="single" w:sz="2" w:space="0" w:color="A5A5A5"/>
-            </w:tcBorders>
-          </w:tcPr>
-          <w:p>
-            <w:pPr>
-              <w:pStyle w:val="Normal"/>
-              <w:widowControl/>
+            <w:tcW w:w="2346" w:type="dxa"/>
+            <w:tcBorders>
+              <w:left w:val="single" w:sz="2" w:space="0" w:color="A5A5A5"/>
+              <w:right w:val="single" w:sz="2" w:space="0" w:color="A5A5A5"/>
+            </w:tcBorders>
+          </w:tcPr>
+          <w:p>
+            <w:pPr>
+              <w:pStyle w:val="Normal"/>
+              <w:widowControl/>
+              <w:suppressAutoHyphens w:val="true"/>
               <w:spacing w:lineRule="auto" w:line="240" w:before="0" w:after="0"/>
               <w:jc w:val="center"/>
               <w:cnfStyle w:val="100000000000" w:firstRow="1" w:lastRow="0" w:firstColumn="0" w:lastColumn="0" w:oddVBand="0" w:evenVBand="0" w:oddHBand="0" w:evenHBand="0" w:firstRowFirstColumn="0" w:firstRowLastColumn="0" w:lastRowFirstColumn="0" w:lastRowLastColumn="0"/>
@@ -916,6 +938,7 @@
             <w:pPr>
               <w:pStyle w:val="Normal"/>
               <w:widowControl/>
+              <w:suppressAutoHyphens w:val="true"/>
               <w:spacing w:lineRule="auto" w:line="240" w:before="0" w:after="0"/>
               <w:jc w:val="center"/>
               <w:cnfStyle w:val="100000000000" w:firstRow="1" w:lastRow="0" w:firstColumn="0" w:lastColumn="0" w:oddVBand="0" w:evenVBand="0" w:oddHBand="0" w:evenHBand="0" w:firstRowFirstColumn="0" w:firstRowLastColumn="0" w:lastRowFirstColumn="0" w:lastRowLastColumn="0"/>
@@ -950,6 +973,7 @@
             <w:pPr>
               <w:pStyle w:val="Normal"/>
               <w:widowControl/>
+              <w:suppressAutoHyphens w:val="true"/>
               <w:spacing w:lineRule="auto" w:line="240" w:before="0" w:after="0"/>
               <w:jc w:val="center"/>
               <w:cnfStyle w:val="100000000000" w:firstRow="1" w:lastRow="0" w:firstColumn="0" w:lastColumn="0" w:oddVBand="0" w:evenVBand="0" w:oddHBand="0" w:evenHBand="0" w:firstRowFirstColumn="0" w:firstRowLastColumn="0" w:lastRowFirstColumn="0" w:lastRowLastColumn="0"/>
@@ -981,7 +1005,7 @@
         </w:trPr>
         <w:tc>
           <w:tcPr>
-            <w:tcW w:w="1441" w:type="dxa"/>
+            <w:tcW w:w="1440" w:type="dxa"/>
             <w:cnfStyle w:val="001000000000" w:firstRow="0" w:lastRow="0" w:firstColumn="1" w:lastColumn="0" w:oddVBand="0" w:evenVBand="0" w:oddHBand="0" w:evenHBand="0" w:firstRowFirstColumn="0" w:firstRowLastColumn="0" w:lastRowFirstColumn="0" w:lastRowLastColumn="0"/>
             <w:tcBorders>
               <w:top w:val="nil"/>
@@ -994,6 +1018,7 @@
             <w:pPr>
               <w:pStyle w:val="Normal"/>
               <w:widowControl/>
+              <w:suppressAutoHyphens w:val="true"/>
               <w:spacing w:lineRule="auto" w:line="240" w:before="0" w:after="0"/>
               <w:jc w:val="left"/>
               <w:rPr>
@@ -1017,7 +1042,7 @@
         </w:tc>
         <w:tc>
           <w:tcPr>
-            <w:tcW w:w="2345" w:type="dxa"/>
+            <w:tcW w:w="2346" w:type="dxa"/>
             <w:tcBorders>
               <w:top w:val="nil"/>
               <w:left w:val="single" w:sz="2" w:space="0" w:color="A5A5A5"/>
@@ -1030,6 +1055,7 @@
             <w:pPr>
               <w:pStyle w:val="Normal"/>
               <w:widowControl/>
+              <w:suppressAutoHyphens w:val="true"/>
               <w:spacing w:lineRule="auto" w:line="240" w:before="0" w:after="0"/>
               <w:jc w:val="left"/>
               <w:cnfStyle w:val="000000100000" w:firstRow="0" w:lastRow="0" w:firstColumn="0" w:lastColumn="0" w:oddVBand="0" w:evenVBand="0" w:oddHBand="1" w:evenHBand="0" w:firstRowFirstColumn="0" w:firstRowLastColumn="0" w:lastRowFirstColumn="0" w:lastRowLastColumn="0"/>
@@ -1065,6 +1091,7 @@
             <w:pPr>
               <w:pStyle w:val="Normal"/>
               <w:widowControl/>
+              <w:suppressAutoHyphens w:val="true"/>
               <w:spacing w:lineRule="auto" w:line="240" w:before="0" w:after="0"/>
               <w:jc w:val="left"/>
               <w:cnfStyle w:val="000000100000" w:firstRow="0" w:lastRow="0" w:firstColumn="0" w:lastColumn="0" w:oddVBand="0" w:evenVBand="0" w:oddHBand="1" w:evenHBand="0" w:firstRowFirstColumn="0" w:firstRowLastColumn="0" w:lastRowFirstColumn="0" w:lastRowLastColumn="0"/>
@@ -1099,6 +1126,7 @@
             <w:pPr>
               <w:pStyle w:val="Normal"/>
               <w:widowControl/>
+              <w:suppressAutoHyphens w:val="true"/>
               <w:spacing w:lineRule="auto" w:line="240" w:before="0" w:after="0"/>
               <w:jc w:val="left"/>
               <w:cnfStyle w:val="000000100000" w:firstRow="0" w:lastRow="0" w:firstColumn="0" w:lastColumn="0" w:oddVBand="0" w:evenVBand="0" w:oddHBand="1" w:evenHBand="0" w:firstRowFirstColumn="0" w:firstRowLastColumn="0" w:lastRowFirstColumn="0" w:lastRowLastColumn="0"/>
@@ -1126,7 +1154,7 @@
         </w:trPr>
         <w:tc>
           <w:tcPr>
-            <w:tcW w:w="1441" w:type="dxa"/>
+            <w:tcW w:w="1440" w:type="dxa"/>
             <w:cnfStyle w:val="001000000000" w:firstRow="0" w:lastRow="0" w:firstColumn="1" w:lastColumn="0" w:oddVBand="0" w:evenVBand="0" w:oddHBand="0" w:evenHBand="0" w:firstRowFirstColumn="0" w:firstRowLastColumn="0" w:lastRowFirstColumn="0" w:lastRowLastColumn="0"/>
             <w:tcBorders>
               <w:top w:val="nil"/>
@@ -1138,6 +1166,7 @@
             <w:pPr>
               <w:pStyle w:val="Normal"/>
               <w:widowControl/>
+              <w:suppressAutoHyphens w:val="true"/>
               <w:spacing w:lineRule="auto" w:line="240" w:before="0" w:after="0"/>
               <w:jc w:val="left"/>
               <w:rPr>
@@ -1161,7 +1190,7 @@
         </w:tc>
         <w:tc>
           <w:tcPr>
-            <w:tcW w:w="2345" w:type="dxa"/>
+            <w:tcW w:w="2346" w:type="dxa"/>
             <w:tcBorders>
               <w:top w:val="nil"/>
               <w:left w:val="single" w:sz="2" w:space="0" w:color="A5A5A5"/>
@@ -1173,6 +1202,7 @@
             <w:pPr>
               <w:pStyle w:val="Normal"/>
               <w:widowControl/>
+              <w:suppressAutoHyphens w:val="true"/>
               <w:spacing w:lineRule="auto" w:line="240" w:before="0" w:after="0"/>
               <w:jc w:val="left"/>
               <w:cnfStyle w:val="000000000000" w:firstRow="0" w:lastRow="0" w:firstColumn="0" w:lastColumn="0" w:oddVBand="0" w:evenVBand="0" w:oddHBand="0" w:evenHBand="0" w:firstRowFirstColumn="0" w:firstRowLastColumn="0" w:lastRowFirstColumn="0" w:lastRowLastColumn="0"/>
@@ -1207,6 +1237,7 @@
             <w:pPr>
               <w:pStyle w:val="Normal"/>
               <w:widowControl/>
+              <w:suppressAutoHyphens w:val="true"/>
               <w:spacing w:lineRule="auto" w:line="240" w:before="0" w:after="0"/>
               <w:jc w:val="left"/>
               <w:cnfStyle w:val="000000000000" w:firstRow="0" w:lastRow="0" w:firstColumn="0" w:lastColumn="0" w:oddVBand="0" w:evenVBand="0" w:oddHBand="0" w:evenHBand="0" w:firstRowFirstColumn="0" w:firstRowLastColumn="0" w:lastRowFirstColumn="0" w:lastRowLastColumn="0"/>
@@ -1240,6 +1271,7 @@
             <w:pPr>
               <w:pStyle w:val="Normal"/>
               <w:widowControl/>
+              <w:suppressAutoHyphens w:val="true"/>
               <w:spacing w:lineRule="auto" w:line="240" w:before="0" w:after="0"/>
               <w:jc w:val="left"/>
               <w:cnfStyle w:val="000000000000" w:firstRow="0" w:lastRow="0" w:firstColumn="0" w:lastColumn="0" w:oddVBand="0" w:evenVBand="0" w:oddHBand="0" w:evenHBand="0" w:firstRowFirstColumn="0" w:firstRowLastColumn="0" w:lastRowFirstColumn="0" w:lastRowLastColumn="0"/>
@@ -1268,7 +1300,7 @@
         </w:trPr>
         <w:tc>
           <w:tcPr>
-            <w:tcW w:w="1441" w:type="dxa"/>
+            <w:tcW w:w="1440" w:type="dxa"/>
             <w:cnfStyle w:val="001000000000" w:firstRow="0" w:lastRow="0" w:firstColumn="1" w:lastColumn="0" w:oddVBand="0" w:evenVBand="0" w:oddHBand="0" w:evenHBand="0" w:firstRowFirstColumn="0" w:firstRowLastColumn="0" w:lastRowFirstColumn="0" w:lastRowLastColumn="0"/>
             <w:tcBorders>
               <w:top w:val="nil"/>
@@ -1280,6 +1312,7 @@
             <w:pPr>
               <w:pStyle w:val="Normal"/>
               <w:widowControl/>
+              <w:suppressAutoHyphens w:val="true"/>
               <w:spacing w:lineRule="auto" w:line="240" w:before="0" w:after="0"/>
               <w:jc w:val="left"/>
               <w:rPr>
@@ -1303,7 +1336,7 @@
         </w:tc>
         <w:tc>
           <w:tcPr>
-            <w:tcW w:w="2345" w:type="dxa"/>
+            <w:tcW w:w="2346" w:type="dxa"/>
             <w:tcBorders>
               <w:top w:val="nil"/>
               <w:left w:val="single" w:sz="2" w:space="0" w:color="A5A5A5"/>
@@ -1315,6 +1348,7 @@
             <w:pPr>
               <w:pStyle w:val="Normal"/>
               <w:widowControl/>
+              <w:suppressAutoHyphens w:val="true"/>
               <w:spacing w:lineRule="auto" w:line="240" w:before="0" w:after="0"/>
               <w:jc w:val="left"/>
               <w:cnfStyle w:val="000000100000" w:firstRow="0" w:lastRow="0" w:firstColumn="0" w:lastColumn="0" w:oddVBand="0" w:evenVBand="0" w:oddHBand="1" w:evenHBand="0" w:firstRowFirstColumn="0" w:firstRowLastColumn="0" w:lastRowFirstColumn="0" w:lastRowLastColumn="0"/>
@@ -1349,6 +1383,7 @@
             <w:pPr>
               <w:pStyle w:val="Normal"/>
               <w:widowControl/>
+              <w:suppressAutoHyphens w:val="true"/>
               <w:spacing w:lineRule="auto" w:line="240" w:before="0" w:after="0"/>
               <w:jc w:val="left"/>
               <w:cnfStyle w:val="000000100000" w:firstRow="0" w:lastRow="0" w:firstColumn="0" w:lastColumn="0" w:oddVBand="0" w:evenVBand="0" w:oddHBand="1" w:evenHBand="0" w:firstRowFirstColumn="0" w:firstRowLastColumn="0" w:lastRowFirstColumn="0" w:lastRowLastColumn="0"/>
@@ -1382,6 +1417,7 @@
             <w:pPr>
               <w:pStyle w:val="Normal"/>
               <w:widowControl/>
+              <w:suppressAutoHyphens w:val="true"/>
               <w:spacing w:lineRule="auto" w:line="240" w:before="0" w:after="0"/>
               <w:jc w:val="left"/>
               <w:cnfStyle w:val="000000100000" w:firstRow="0" w:lastRow="0" w:firstColumn="0" w:lastColumn="0" w:oddVBand="0" w:evenVBand="0" w:oddHBand="1" w:evenHBand="0" w:firstRowFirstColumn="0" w:firstRowLastColumn="0" w:lastRowFirstColumn="0" w:lastRowLastColumn="0"/>
@@ -1467,6 +1503,7 @@
             <w:pPr>
               <w:pStyle w:val="Normal"/>
               <w:widowControl/>
+              <w:suppressAutoHyphens w:val="true"/>
               <w:spacing w:lineRule="auto" w:line="240" w:before="0" w:after="0"/>
               <w:jc w:val="center"/>
               <w:rPr>
@@ -1500,6 +1537,7 @@
             <w:pPr>
               <w:pStyle w:val="Normal"/>
               <w:widowControl/>
+              <w:suppressAutoHyphens w:val="true"/>
               <w:spacing w:lineRule="auto" w:line="240" w:before="0" w:after="0"/>
               <w:jc w:val="center"/>
               <w:cnfStyle w:val="100000000000" w:firstRow="1" w:lastRow="0" w:firstColumn="0" w:lastColumn="0" w:oddVBand="0" w:evenVBand="0" w:oddHBand="0" w:evenHBand="0" w:firstRowFirstColumn="0" w:firstRowLastColumn="0" w:lastRowFirstColumn="0" w:lastRowLastColumn="0"/>
@@ -1536,11 +1574,13 @@
               <w:top w:val="nil"/>
               <w:right w:val="single" w:sz="2" w:space="0" w:color="A5A5A5"/>
             </w:tcBorders>
-          </w:tcPr>
-          <w:p>
-            <w:pPr>
-              <w:pStyle w:val="Normal"/>
-              <w:widowControl/>
+            <w:shd w:color="auto" w:fill="EDEDED" w:themeFill="accent3" w:themeFillTint="33" w:val="clear"/>
+          </w:tcPr>
+          <w:p>
+            <w:pPr>
+              <w:pStyle w:val="Normal"/>
+              <w:widowControl/>
+              <w:suppressAutoHyphens w:val="true"/>
               <w:spacing w:lineRule="auto" w:line="240" w:before="0" w:after="0"/>
               <w:jc w:val="left"/>
               <w:rPr>
@@ -1558,20 +1598,7 @@
                 <w:szCs w:val="24"/>
                 <w:lang w:val="de-AT" w:eastAsia="ja-JP" w:bidi="ar-SA"/>
               </w:rPr>
-              <w:t>Switch</w:t>
-            </w:r>
-            <w:r>
-              <w:rPr>
-                <w:rFonts w:eastAsia="游明朝" w:cs=""/>
-                <w:b/>
-                <w:bCs/>
-                <w:color w:themeColor="accent3" w:themeShade="bf" w:val="7B7B7B"/>
-                <w:kern w:val="2"/>
-                <w:sz w:val="24"/>
-                <w:szCs w:val="24"/>
-                <w:lang w:val="de-AT" w:eastAsia="ja-JP" w:bidi="ar-SA"/>
-              </w:rPr>
-              <w:t>0</w:t>
+              <w:t>Switch0</w:t>
             </w:r>
           </w:p>
         </w:tc>
@@ -1582,11 +1609,13 @@
               <w:top w:val="nil"/>
               <w:left w:val="single" w:sz="2" w:space="0" w:color="A5A5A5"/>
             </w:tcBorders>
-          </w:tcPr>
-          <w:p>
-            <w:pPr>
-              <w:pStyle w:val="Normal"/>
-              <w:widowControl/>
+            <w:shd w:color="auto" w:fill="EDEDED" w:themeFill="accent3" w:themeFillTint="33" w:val="clear"/>
+          </w:tcPr>
+          <w:p>
+            <w:pPr>
+              <w:pStyle w:val="Normal"/>
+              <w:widowControl/>
+              <w:suppressAutoHyphens w:val="true"/>
               <w:spacing w:lineRule="auto" w:line="240" w:before="0" w:after="0"/>
               <w:jc w:val="left"/>
               <w:cnfStyle w:val="000000000000" w:firstRow="0" w:lastRow="0" w:firstColumn="0" w:lastColumn="0" w:oddVBand="0" w:evenVBand="0" w:oddHBand="0" w:evenHBand="0" w:firstRowFirstColumn="0" w:firstRowLastColumn="0" w:lastRowFirstColumn="0" w:lastRowLastColumn="0"/>
@@ -1672,6 +1701,7 @@
             <w:pPr>
               <w:pStyle w:val="Normal"/>
               <w:widowControl/>
+              <w:suppressAutoHyphens w:val="true"/>
               <w:spacing w:lineRule="auto" w:line="240" w:before="0" w:after="0"/>
               <w:jc w:val="center"/>
               <w:rPr>
@@ -1705,6 +1735,7 @@
             <w:pPr>
               <w:pStyle w:val="Normal"/>
               <w:widowControl/>
+              <w:suppressAutoHyphens w:val="true"/>
               <w:spacing w:lineRule="auto" w:line="240" w:before="0" w:after="0"/>
               <w:jc w:val="center"/>
               <w:cnfStyle w:val="100000000000" w:firstRow="1" w:lastRow="0" w:firstColumn="0" w:lastColumn="0" w:oddVBand="0" w:evenVBand="0" w:oddHBand="0" w:evenHBand="0" w:firstRowFirstColumn="0" w:firstRowLastColumn="0" w:lastRowFirstColumn="0" w:lastRowLastColumn="0"/>
@@ -1739,6 +1770,7 @@
             <w:tcW w:w="4531" w:type="dxa"/>
             <w:cnfStyle w:val="001000000000" w:firstRow="0" w:lastRow="0" w:firstColumn="1" w:lastColumn="0" w:oddVBand="0" w:evenVBand="0" w:oddHBand="0" w:evenHBand="0" w:firstRowFirstColumn="0" w:firstRowLastColumn="0" w:lastRowFirstColumn="0" w:lastRowLastColumn="0"/>
             <w:tcBorders>
+              <w:top w:val="nil"/>
               <w:bottom w:val="nil"/>
               <w:right w:val="single" w:sz="2" w:space="0" w:color="A5A5A5"/>
             </w:tcBorders>
@@ -1748,6 +1780,7 @@
             <w:pPr>
               <w:pStyle w:val="Normal"/>
               <w:widowControl/>
+              <w:suppressAutoHyphens w:val="true"/>
               <w:spacing w:lineRule="auto" w:line="240" w:before="0" w:after="0"/>
               <w:jc w:val="left"/>
               <w:rPr>
@@ -1783,6 +1816,7 @@
             <w:pPr>
               <w:pStyle w:val="Normal"/>
               <w:widowControl/>
+              <w:suppressAutoHyphens w:val="true"/>
               <w:spacing w:lineRule="auto" w:line="240" w:before="0" w:after="0"/>
               <w:jc w:val="left"/>
               <w:cnfStyle w:val="000000100000" w:firstRow="0" w:lastRow="0" w:firstColumn="0" w:lastColumn="0" w:oddVBand="0" w:evenVBand="0" w:oddHBand="1" w:evenHBand="0" w:firstRowFirstColumn="0" w:firstRowLastColumn="0" w:lastRowFirstColumn="0" w:lastRowLastColumn="0"/>
@@ -1799,7 +1833,18 @@
                 <w:szCs w:val="24"/>
                 <w:lang w:val="de-AT" w:eastAsia="ja-JP" w:bidi="ar-SA"/>
               </w:rPr>
-              <w:t>Gig0/0</w:t>
+              <w:t>Gig0/</w:t>
+            </w:r>
+            <w:r>
+              <w:rPr>
+                <w:rFonts w:eastAsia="游明朝" w:cs=""/>
+                <w:color w:themeColor="accent3" w:themeShade="bf" w:val="7B7B7B"/>
+                <w:kern w:val="2"/>
+                <w:sz w:val="24"/>
+                <w:szCs w:val="24"/>
+                <w:lang w:val="de-AT" w:eastAsia="ja-JP" w:bidi="ar-SA"/>
+              </w:rPr>
+              <w:t>1</w:t>
             </w:r>
           </w:p>
         </w:tc>
@@ -1822,6 +1867,7 @@
             <w:pPr>
               <w:pStyle w:val="Normal"/>
               <w:widowControl/>
+              <w:suppressAutoHyphens w:val="true"/>
               <w:spacing w:lineRule="auto" w:line="240" w:before="0" w:after="0"/>
               <w:jc w:val="left"/>
               <w:rPr>
@@ -1839,20 +1885,7 @@
                 <w:szCs w:val="24"/>
                 <w:lang w:val="de-AT" w:eastAsia="ja-JP" w:bidi="ar-SA"/>
               </w:rPr>
-              <w:t>Switch</w:t>
-            </w:r>
-            <w:r>
-              <w:rPr>
-                <w:rFonts w:eastAsia="游明朝" w:cs=""/>
-                <w:b/>
-                <w:bCs/>
-                <w:color w:themeColor="accent3" w:themeShade="bf" w:val="7B7B7B"/>
-                <w:kern w:val="2"/>
-                <w:sz w:val="24"/>
-                <w:szCs w:val="24"/>
-                <w:lang w:val="de-AT" w:eastAsia="ja-JP" w:bidi="ar-SA"/>
-              </w:rPr>
-              <w:t>1</w:t>
+              <w:t>Switch1</w:t>
             </w:r>
           </w:p>
         </w:tc>
@@ -1869,6 +1902,7 @@
             <w:pPr>
               <w:pStyle w:val="Normal"/>
               <w:widowControl/>
+              <w:suppressAutoHyphens w:val="true"/>
               <w:spacing w:lineRule="auto" w:line="240" w:before="0" w:after="0"/>
               <w:jc w:val="left"/>
               <w:cnfStyle w:val="000000000000" w:firstRow="0" w:lastRow="0" w:firstColumn="0" w:lastColumn="0" w:oddVBand="0" w:evenVBand="0" w:oddHBand="0" w:evenHBand="0" w:firstRowFirstColumn="0" w:firstRowLastColumn="0" w:lastRowFirstColumn="0" w:lastRowLastColumn="0"/>
@@ -1885,7 +1919,7 @@
                 <w:szCs w:val="24"/>
                 <w:lang w:val="de-AT" w:eastAsia="ja-JP" w:bidi="ar-SA"/>
               </w:rPr>
-              <w:t>Gig0/2</w:t>
+              <w:t>Fa0/23, Fa0/24</w:t>
             </w:r>
           </w:p>
         </w:tc>
@@ -1910,6 +1944,7 @@
             <w:pPr>
               <w:pStyle w:val="Normal"/>
               <w:widowControl/>
+              <w:suppressAutoHyphens w:val="true"/>
               <w:spacing w:lineRule="auto" w:line="240" w:before="0" w:after="0"/>
               <w:jc w:val="left"/>
               <w:rPr>
@@ -1945,6 +1980,7 @@
             <w:pPr>
               <w:pStyle w:val="Normal"/>
               <w:widowControl/>
+              <w:suppressAutoHyphens w:val="true"/>
               <w:spacing w:lineRule="auto" w:line="240" w:before="0" w:after="0"/>
               <w:jc w:val="left"/>
               <w:cnfStyle w:val="000000100000" w:firstRow="0" w:lastRow="0" w:firstColumn="0" w:lastColumn="0" w:oddVBand="0" w:evenVBand="0" w:oddHBand="1" w:evenHBand="0" w:firstRowFirstColumn="0" w:firstRowLastColumn="0" w:lastRowFirstColumn="0" w:lastRowLastColumn="0"/>
@@ -1984,6 +2020,7 @@
             <w:pPr>
               <w:pStyle w:val="Normal"/>
               <w:widowControl/>
+              <w:suppressAutoHyphens w:val="true"/>
               <w:spacing w:lineRule="auto" w:line="240" w:before="0" w:after="0"/>
               <w:jc w:val="left"/>
               <w:rPr>
@@ -2018,6 +2055,7 @@
             <w:pPr>
               <w:pStyle w:val="Normal"/>
               <w:widowControl/>
+              <w:suppressAutoHyphens w:val="true"/>
               <w:spacing w:lineRule="auto" w:line="240" w:before="0" w:after="0"/>
               <w:jc w:val="left"/>
               <w:cnfStyle w:val="000000000000" w:firstRow="0" w:lastRow="0" w:firstColumn="0" w:lastColumn="0" w:oddVBand="0" w:evenVBand="0" w:oddHBand="0" w:evenHBand="0" w:firstRowFirstColumn="0" w:firstRowLastColumn="0" w:lastRowFirstColumn="0" w:lastRowLastColumn="0"/>
@@ -2059,6 +2097,7 @@
             <w:pPr>
               <w:pStyle w:val="Normal"/>
               <w:widowControl/>
+              <w:suppressAutoHyphens w:val="true"/>
               <w:spacing w:lineRule="auto" w:line="240" w:before="0" w:after="0"/>
               <w:jc w:val="left"/>
               <w:rPr>
@@ -2094,6 +2133,7 @@
             <w:pPr>
               <w:pStyle w:val="Normal"/>
               <w:widowControl/>
+              <w:suppressAutoHyphens w:val="true"/>
               <w:spacing w:lineRule="auto" w:line="240" w:before="0" w:after="0"/>
               <w:jc w:val="left"/>
               <w:cnfStyle w:val="000000100000" w:firstRow="0" w:lastRow="0" w:firstColumn="0" w:lastColumn="0" w:oddVBand="0" w:evenVBand="0" w:oddHBand="1" w:evenHBand="0" w:firstRowFirstColumn="0" w:firstRowLastColumn="0" w:lastRowFirstColumn="0" w:lastRowLastColumn="0"/>
@@ -2125,13 +2165,15 @@
             <w:cnfStyle w:val="001000000000" w:firstRow="0" w:lastRow="0" w:firstColumn="1" w:lastColumn="0" w:oddVBand="0" w:evenVBand="0" w:oddHBand="0" w:evenHBand="0" w:firstRowFirstColumn="0" w:firstRowLastColumn="0" w:lastRowFirstColumn="0" w:lastRowLastColumn="0"/>
             <w:tcBorders>
               <w:top w:val="nil"/>
-              <w:right w:val="single" w:sz="2" w:space="0" w:color="A5A5A5"/>
-            </w:tcBorders>
-          </w:tcPr>
-          <w:p>
-            <w:pPr>
-              <w:pStyle w:val="Normal"/>
-              <w:widowControl/>
+              <w:bottom w:val="nil"/>
+              <w:right w:val="single" w:sz="2" w:space="0" w:color="A5A5A5"/>
+            </w:tcBorders>
+          </w:tcPr>
+          <w:p>
+            <w:pPr>
+              <w:pStyle w:val="Normal"/>
+              <w:widowControl/>
+              <w:suppressAutoHyphens w:val="true"/>
               <w:spacing w:lineRule="auto" w:line="240" w:before="0" w:after="0"/>
               <w:jc w:val="left"/>
               <w:rPr>
@@ -2159,12 +2201,14 @@
             <w:tcBorders>
               <w:top w:val="nil"/>
               <w:left w:val="single" w:sz="2" w:space="0" w:color="A5A5A5"/>
-            </w:tcBorders>
-          </w:tcPr>
-          <w:p>
-            <w:pPr>
-              <w:pStyle w:val="Normal"/>
-              <w:widowControl/>
+              <w:bottom w:val="nil"/>
+            </w:tcBorders>
+          </w:tcPr>
+          <w:p>
+            <w:pPr>
+              <w:pStyle w:val="Normal"/>
+              <w:widowControl/>
+              <w:suppressAutoHyphens w:val="true"/>
               <w:spacing w:lineRule="auto" w:line="240" w:before="0" w:after="0"/>
               <w:jc w:val="left"/>
               <w:cnfStyle w:val="000000000000" w:firstRow="0" w:lastRow="0" w:firstColumn="0" w:lastColumn="0" w:oddVBand="0" w:evenVBand="0" w:oddHBand="0" w:evenHBand="0" w:firstRowFirstColumn="0" w:firstRowLastColumn="0" w:lastRowFirstColumn="0" w:lastRowLastColumn="0"/>
@@ -2198,11 +2242,13 @@
               <w:top w:val="nil"/>
               <w:right w:val="single" w:sz="2" w:space="0" w:color="A5A5A5"/>
             </w:tcBorders>
-          </w:tcPr>
-          <w:p>
-            <w:pPr>
-              <w:pStyle w:val="Normal"/>
-              <w:widowControl/>
+            <w:shd w:color="auto" w:fill="EDEDED" w:themeFill="accent3" w:themeFillTint="33" w:val="clear"/>
+          </w:tcPr>
+          <w:p>
+            <w:pPr>
+              <w:pStyle w:val="Normal"/>
+              <w:widowControl/>
+              <w:suppressAutoHyphens w:val="true"/>
               <w:spacing w:lineRule="auto" w:line="240" w:before="0" w:after="0"/>
               <w:jc w:val="left"/>
               <w:rPr>
@@ -2231,11 +2277,13 @@
               <w:top w:val="nil"/>
               <w:left w:val="single" w:sz="2" w:space="0" w:color="A5A5A5"/>
             </w:tcBorders>
-          </w:tcPr>
-          <w:p>
-            <w:pPr>
-              <w:pStyle w:val="Normal"/>
-              <w:widowControl/>
+            <w:shd w:color="auto" w:fill="EDEDED" w:themeFill="accent3" w:themeFillTint="33" w:val="clear"/>
+          </w:tcPr>
+          <w:p>
+            <w:pPr>
+              <w:pStyle w:val="Normal"/>
+              <w:widowControl/>
+              <w:suppressAutoHyphens w:val="true"/>
               <w:spacing w:lineRule="auto" w:line="240" w:before="0" w:after="0"/>
               <w:jc w:val="left"/>
               <w:cnfStyle w:val="000000000000" w:firstRow="0" w:lastRow="0" w:firstColumn="0" w:lastColumn="0" w:oddVBand="0" w:evenVBand="0" w:oddHBand="0" w:evenHBand="0" w:firstRowFirstColumn="0" w:firstRowLastColumn="0" w:lastRowFirstColumn="0" w:lastRowLastColumn="0"/>
@@ -2321,6 +2369,7 @@
             <w:pPr>
               <w:pStyle w:val="Normal"/>
               <w:widowControl/>
+              <w:suppressAutoHyphens w:val="true"/>
               <w:spacing w:lineRule="auto" w:line="240" w:before="0" w:after="0"/>
               <w:jc w:val="center"/>
               <w:rPr>
@@ -2354,6 +2403,7 @@
             <w:pPr>
               <w:pStyle w:val="Normal"/>
               <w:widowControl/>
+              <w:suppressAutoHyphens w:val="true"/>
               <w:spacing w:lineRule="auto" w:line="240" w:before="0" w:after="0"/>
               <w:jc w:val="center"/>
               <w:cnfStyle w:val="100000000000" w:firstRow="1" w:lastRow="0" w:firstColumn="0" w:lastColumn="0" w:oddVBand="0" w:evenVBand="0" w:oddHBand="0" w:evenHBand="0" w:firstRowFirstColumn="0" w:firstRowLastColumn="0" w:lastRowFirstColumn="0" w:lastRowLastColumn="0"/>
@@ -2388,6 +2438,7 @@
             <w:tcW w:w="4531" w:type="dxa"/>
             <w:cnfStyle w:val="001000000000" w:firstRow="0" w:lastRow="0" w:firstColumn="1" w:lastColumn="0" w:oddVBand="0" w:evenVBand="0" w:oddHBand="0" w:evenHBand="0" w:firstRowFirstColumn="0" w:firstRowLastColumn="0" w:lastRowFirstColumn="0" w:lastRowLastColumn="0"/>
             <w:tcBorders>
+              <w:top w:val="nil"/>
               <w:bottom w:val="nil"/>
               <w:right w:val="single" w:sz="2" w:space="0" w:color="A5A5A5"/>
             </w:tcBorders>
@@ -2397,6 +2448,7 @@
             <w:pPr>
               <w:pStyle w:val="Normal"/>
               <w:widowControl/>
+              <w:suppressAutoHyphens w:val="true"/>
               <w:spacing w:lineRule="auto" w:line="240" w:before="0" w:after="0"/>
               <w:jc w:val="left"/>
               <w:rPr>
@@ -2432,6 +2484,7 @@
             <w:pPr>
               <w:pStyle w:val="Normal"/>
               <w:widowControl/>
+              <w:suppressAutoHyphens w:val="true"/>
               <w:spacing w:lineRule="auto" w:line="240" w:before="0" w:after="0"/>
               <w:jc w:val="left"/>
               <w:cnfStyle w:val="000000100000" w:firstRow="0" w:lastRow="0" w:firstColumn="0" w:lastColumn="0" w:oddVBand="0" w:evenVBand="0" w:oddHBand="1" w:evenHBand="0" w:firstRowFirstColumn="0" w:firstRowLastColumn="0" w:lastRowFirstColumn="0" w:lastRowLastColumn="0"/>
@@ -2448,7 +2501,7 @@
                 <w:szCs w:val="24"/>
                 <w:lang w:val="de-AT" w:eastAsia="ja-JP" w:bidi="ar-SA"/>
               </w:rPr>
-              <w:t>Gig0/2</w:t>
+              <w:t>Fa0/23, Fa0/24</w:t>
             </w:r>
           </w:p>
         </w:tc>
@@ -2471,6 +2524,7 @@
             <w:pPr>
               <w:pStyle w:val="Normal"/>
               <w:widowControl/>
+              <w:suppressAutoHyphens w:val="true"/>
               <w:spacing w:lineRule="auto" w:line="240" w:before="0" w:after="0"/>
               <w:jc w:val="left"/>
               <w:rPr>
@@ -2505,6 +2559,7 @@
             <w:pPr>
               <w:pStyle w:val="Normal"/>
               <w:widowControl/>
+              <w:suppressAutoHyphens w:val="true"/>
               <w:spacing w:lineRule="auto" w:line="240" w:before="0" w:after="0"/>
               <w:jc w:val="left"/>
               <w:cnfStyle w:val="000000000000" w:firstRow="0" w:lastRow="0" w:firstColumn="0" w:lastColumn="0" w:oddVBand="0" w:evenVBand="0" w:oddHBand="0" w:evenHBand="0" w:firstRowFirstColumn="0" w:firstRowLastColumn="0" w:lastRowFirstColumn="0" w:lastRowLastColumn="0"/>
@@ -2546,6 +2601,7 @@
             <w:pPr>
               <w:pStyle w:val="Normal"/>
               <w:widowControl/>
+              <w:suppressAutoHyphens w:val="true"/>
               <w:spacing w:lineRule="auto" w:line="240" w:before="0" w:after="0"/>
               <w:jc w:val="left"/>
               <w:rPr>
@@ -2581,6 +2637,7 @@
             <w:pPr>
               <w:pStyle w:val="Normal"/>
               <w:widowControl/>
+              <w:suppressAutoHyphens w:val="true"/>
               <w:spacing w:lineRule="auto" w:line="240" w:before="0" w:after="0"/>
               <w:jc w:val="left"/>
               <w:cnfStyle w:val="000000100000" w:firstRow="0" w:lastRow="0" w:firstColumn="0" w:lastColumn="0" w:oddVBand="0" w:evenVBand="0" w:oddHBand="1" w:evenHBand="0" w:firstRowFirstColumn="0" w:firstRowLastColumn="0" w:lastRowFirstColumn="0" w:lastRowLastColumn="0"/>
@@ -2620,6 +2677,7 @@
             <w:pPr>
               <w:pStyle w:val="Normal"/>
               <w:widowControl/>
+              <w:suppressAutoHyphens w:val="true"/>
               <w:spacing w:lineRule="auto" w:line="240" w:before="0" w:after="0"/>
               <w:jc w:val="left"/>
               <w:rPr>
@@ -2654,6 +2712,7 @@
             <w:pPr>
               <w:pStyle w:val="Normal"/>
               <w:widowControl/>
+              <w:suppressAutoHyphens w:val="true"/>
               <w:spacing w:lineRule="auto" w:line="240" w:before="0" w:after="0"/>
               <w:jc w:val="left"/>
               <w:cnfStyle w:val="000000000000" w:firstRow="0" w:lastRow="0" w:firstColumn="0" w:lastColumn="0" w:oddVBand="0" w:evenVBand="0" w:oddHBand="0" w:evenHBand="0" w:firstRowFirstColumn="0" w:firstRowLastColumn="0" w:lastRowFirstColumn="0" w:lastRowLastColumn="0"/>
@@ -2694,6 +2753,7 @@
             <w:pPr>
               <w:pStyle w:val="Normal"/>
               <w:widowControl/>
+              <w:suppressAutoHyphens w:val="true"/>
               <w:spacing w:lineRule="auto" w:line="240" w:before="0" w:after="0"/>
               <w:jc w:val="left"/>
               <w:rPr>
@@ -2728,6 +2788,7 @@
             <w:pPr>
               <w:pStyle w:val="Normal"/>
               <w:widowControl/>
+              <w:suppressAutoHyphens w:val="true"/>
               <w:spacing w:lineRule="auto" w:line="240" w:before="0" w:after="0"/>
               <w:jc w:val="left"/>
               <w:cnfStyle w:val="000000100000" w:firstRow="0" w:lastRow="0" w:firstColumn="0" w:lastColumn="0" w:oddVBand="0" w:evenVBand="0" w:oddHBand="1" w:evenHBand="0" w:firstRowFirstColumn="0" w:firstRowLastColumn="0" w:lastRowFirstColumn="0" w:lastRowLastColumn="0"/>
@@ -2816,6 +2877,7 @@
             <w:pPr>
               <w:pStyle w:val="Normal"/>
               <w:widowControl/>
+              <w:suppressAutoHyphens w:val="true"/>
               <w:spacing w:lineRule="auto" w:line="240" w:before="0" w:after="0"/>
               <w:jc w:val="center"/>
               <w:rPr>
@@ -2850,6 +2912,7 @@
             <w:pPr>
               <w:pStyle w:val="Normal"/>
               <w:widowControl/>
+              <w:suppressAutoHyphens w:val="true"/>
               <w:spacing w:lineRule="auto" w:line="240" w:before="0" w:after="0"/>
               <w:jc w:val="center"/>
               <w:cnfStyle w:val="100000000000" w:firstRow="1" w:lastRow="0" w:firstColumn="0" w:lastColumn="0" w:oddVBand="0" w:evenVBand="0" w:oddHBand="0" w:evenHBand="0" w:firstRowFirstColumn="0" w:firstRowLastColumn="0" w:lastRowFirstColumn="0" w:lastRowLastColumn="0"/>
@@ -2885,6 +2948,7 @@
             <w:pPr>
               <w:pStyle w:val="Normal"/>
               <w:widowControl/>
+              <w:suppressAutoHyphens w:val="true"/>
               <w:spacing w:lineRule="auto" w:line="240" w:before="0" w:after="0"/>
               <w:jc w:val="center"/>
               <w:cnfStyle w:val="100000000000" w:firstRow="1" w:lastRow="0" w:firstColumn="0" w:lastColumn="0" w:oddVBand="0" w:evenVBand="0" w:oddHBand="0" w:evenHBand="0" w:firstRowFirstColumn="0" w:firstRowLastColumn="0" w:lastRowFirstColumn="0" w:lastRowLastColumn="0"/>
@@ -2920,6 +2984,7 @@
             <w:pPr>
               <w:pStyle w:val="Normal"/>
               <w:widowControl/>
+              <w:suppressAutoHyphens w:val="true"/>
               <w:spacing w:lineRule="auto" w:line="240" w:before="0" w:after="0"/>
               <w:jc w:val="center"/>
               <w:cnfStyle w:val="100000000000" w:firstRow="1" w:lastRow="0" w:firstColumn="0" w:lastColumn="0" w:oddVBand="0" w:evenVBand="0" w:oddHBand="0" w:evenHBand="0" w:firstRowFirstColumn="0" w:firstRowLastColumn="0" w:lastRowFirstColumn="0" w:lastRowLastColumn="0"/>
@@ -2954,6 +3019,7 @@
             <w:pPr>
               <w:pStyle w:val="Normal"/>
               <w:widowControl/>
+              <w:suppressAutoHyphens w:val="true"/>
               <w:spacing w:lineRule="auto" w:line="240" w:before="0" w:after="0"/>
               <w:jc w:val="center"/>
               <w:cnfStyle w:val="100000000000" w:firstRow="1" w:lastRow="0" w:firstColumn="0" w:lastColumn="0" w:oddVBand="0" w:evenVBand="0" w:oddHBand="0" w:evenHBand="0" w:firstRowFirstColumn="0" w:firstRowLastColumn="0" w:lastRowFirstColumn="0" w:lastRowLastColumn="0"/>
@@ -2988,6 +3054,7 @@
             <w:tcW w:w="1814" w:type="dxa"/>
             <w:cnfStyle w:val="001000000000" w:firstRow="0" w:lastRow="0" w:firstColumn="1" w:lastColumn="0" w:oddVBand="0" w:evenVBand="0" w:oddHBand="0" w:evenHBand="0" w:firstRowFirstColumn="0" w:firstRowLastColumn="0" w:lastRowFirstColumn="0" w:lastRowLastColumn="0"/>
             <w:tcBorders>
+              <w:top w:val="nil"/>
               <w:bottom w:val="nil"/>
               <w:right w:val="single" w:sz="2" w:space="0" w:color="A5A5A5"/>
             </w:tcBorders>
@@ -2997,6 +3064,7 @@
             <w:pPr>
               <w:pStyle w:val="Normal"/>
               <w:widowControl/>
+              <w:suppressAutoHyphens w:val="true"/>
               <w:spacing w:lineRule="auto" w:line="240" w:before="0" w:after="0"/>
               <w:jc w:val="left"/>
               <w:rPr>
@@ -3024,6 +3092,7 @@
           <w:tcPr>
             <w:tcW w:w="1814" w:type="dxa"/>
             <w:tcBorders>
+              <w:top w:val="nil"/>
               <w:left w:val="single" w:sz="2" w:space="0" w:color="A5A5A5"/>
               <w:bottom w:val="nil"/>
               <w:right w:val="single" w:sz="2" w:space="0" w:color="A5A5A5"/>
@@ -3034,6 +3103,7 @@
             <w:pPr>
               <w:pStyle w:val="Normal"/>
               <w:widowControl/>
+              <w:suppressAutoHyphens w:val="true"/>
               <w:spacing w:lineRule="auto" w:line="240" w:before="0" w:after="0"/>
               <w:jc w:val="left"/>
               <w:cnfStyle w:val="000000100000" w:firstRow="0" w:lastRow="0" w:firstColumn="0" w:lastColumn="0" w:oddVBand="0" w:evenVBand="0" w:oddHBand="1" w:evenHBand="0" w:firstRowFirstColumn="0" w:firstRowLastColumn="0" w:lastRowFirstColumn="0" w:lastRowLastColumn="0"/>
@@ -3069,6 +3139,7 @@
             <w:pPr>
               <w:pStyle w:val="Normal"/>
               <w:widowControl/>
+              <w:suppressAutoHyphens w:val="true"/>
               <w:spacing w:lineRule="auto" w:line="240" w:before="0" w:after="0"/>
               <w:jc w:val="left"/>
               <w:cnfStyle w:val="000000100000" w:firstRow="0" w:lastRow="0" w:firstColumn="0" w:lastColumn="0" w:oddVBand="0" w:evenVBand="0" w:oddHBand="1" w:evenHBand="0" w:firstRowFirstColumn="0" w:firstRowLastColumn="0" w:lastRowFirstColumn="0" w:lastRowLastColumn="0"/>
@@ -3104,6 +3175,7 @@
             <w:pPr>
               <w:pStyle w:val="Normal"/>
               <w:widowControl/>
+              <w:suppressAutoHyphens w:val="true"/>
               <w:spacing w:lineRule="auto" w:line="240" w:before="0" w:after="0"/>
               <w:jc w:val="left"/>
               <w:cnfStyle w:val="000000100000" w:firstRow="0" w:lastRow="0" w:firstColumn="0" w:lastColumn="0" w:oddVBand="0" w:evenVBand="0" w:oddHBand="1" w:evenHBand="0" w:firstRowFirstColumn="0" w:firstRowLastColumn="0" w:lastRowFirstColumn="0" w:lastRowLastColumn="0"/>
@@ -3138,6 +3210,7 @@
             <w:pPr>
               <w:pStyle w:val="Normal"/>
               <w:widowControl/>
+              <w:suppressAutoHyphens w:val="true"/>
               <w:spacing w:lineRule="auto" w:line="240" w:before="0" w:after="0"/>
               <w:jc w:val="left"/>
               <w:cnfStyle w:val="000000100000" w:firstRow="0" w:lastRow="0" w:firstColumn="0" w:lastColumn="0" w:oddVBand="0" w:evenVBand="0" w:oddHBand="1" w:evenHBand="0" w:firstRowFirstColumn="0" w:firstRowLastColumn="0" w:lastRowFirstColumn="0" w:lastRowLastColumn="0"/>
@@ -3177,6 +3250,7 @@
             <w:pPr>
               <w:pStyle w:val="Normal"/>
               <w:widowControl/>
+              <w:suppressAutoHyphens w:val="true"/>
               <w:spacing w:lineRule="auto" w:line="240" w:before="0" w:after="0"/>
               <w:jc w:val="left"/>
               <w:rPr>
@@ -3214,6 +3288,7 @@
             <w:pPr>
               <w:pStyle w:val="Normal"/>
               <w:widowControl/>
+              <w:suppressAutoHyphens w:val="true"/>
               <w:spacing w:lineRule="auto" w:line="240" w:before="0" w:after="0"/>
               <w:jc w:val="left"/>
               <w:cnfStyle w:val="000000000000" w:firstRow="0" w:lastRow="0" w:firstColumn="0" w:lastColumn="0" w:oddVBand="0" w:evenVBand="0" w:oddHBand="0" w:evenHBand="0" w:firstRowFirstColumn="0" w:firstRowLastColumn="0" w:lastRowFirstColumn="0" w:lastRowLastColumn="0"/>
@@ -3248,6 +3323,7 @@
             <w:pPr>
               <w:pStyle w:val="Normal"/>
               <w:widowControl/>
+              <w:suppressAutoHyphens w:val="true"/>
               <w:spacing w:lineRule="auto" w:line="240" w:before="0" w:after="0"/>
               <w:jc w:val="left"/>
               <w:cnfStyle w:val="000000000000" w:firstRow="0" w:lastRow="0" w:firstColumn="0" w:lastColumn="0" w:oddVBand="0" w:evenVBand="0" w:oddHBand="0" w:evenHBand="0" w:firstRowFirstColumn="0" w:firstRowLastColumn="0" w:lastRowFirstColumn="0" w:lastRowLastColumn="0"/>
@@ -3282,6 +3358,7 @@
             <w:pPr>
               <w:pStyle w:val="Normal"/>
               <w:widowControl/>
+              <w:suppressAutoHyphens w:val="true"/>
               <w:spacing w:lineRule="auto" w:line="240" w:before="0" w:after="0"/>
               <w:jc w:val="left"/>
               <w:cnfStyle w:val="000000000000" w:firstRow="0" w:lastRow="0" w:firstColumn="0" w:lastColumn="0" w:oddVBand="0" w:evenVBand="0" w:oddHBand="0" w:evenHBand="0" w:firstRowFirstColumn="0" w:firstRowLastColumn="0" w:lastRowFirstColumn="0" w:lastRowLastColumn="0"/>
@@ -3315,6 +3392,7 @@
             <w:pPr>
               <w:pStyle w:val="Normal"/>
               <w:widowControl/>
+              <w:suppressAutoHyphens w:val="true"/>
               <w:spacing w:lineRule="auto" w:line="240" w:before="0" w:after="0"/>
               <w:jc w:val="left"/>
               <w:cnfStyle w:val="000000000000" w:firstRow="0" w:lastRow="0" w:firstColumn="0" w:lastColumn="0" w:oddVBand="0" w:evenVBand="0" w:oddHBand="0" w:evenHBand="0" w:firstRowFirstColumn="0" w:firstRowLastColumn="0" w:lastRowFirstColumn="0" w:lastRowLastColumn="0"/>
@@ -3531,7 +3609,7 @@
   <w:docDefaults>
     <w:rPrDefault>
       <w:rPr>
-        <w:rFonts w:ascii="Calibri" w:hAnsi="Calibri" w:eastAsia="游明朝" w:cs="" w:asciiTheme="minorHAnsi" w:cstheme="minorBidi" w:eastAsiaTheme="minorEastAsia" w:hAnsiTheme="minorHAnsi"/>
+        <w:rFonts w:ascii="Calibri" w:hAnsi="Calibri" w:eastAsia="" w:cs="" w:asciiTheme="minorHAnsi" w:cstheme="minorBidi" w:eastAsiaTheme="minorEastAsia" w:hAnsiTheme="minorHAnsi"/>
         <w:kern w:val="2"/>
         <w:sz w:val="24"/>
         <w:szCs w:val="24"/>
@@ -3929,12 +4007,13 @@
     <w:rsid w:val="00c1002f"/>
     <w:pPr>
       <w:widowControl/>
+      <w:suppressAutoHyphens w:val="true"/>
       <w:bidi w:val="0"/>
       <w:spacing w:lineRule="auto" w:line="276" w:before="0" w:after="160"/>
       <w:jc w:val="left"/>
     </w:pPr>
     <w:rPr>
-      <w:rFonts w:ascii="Calibri" w:hAnsi="Calibri" w:eastAsia="游明朝" w:cs="" w:asciiTheme="minorHAnsi" w:cstheme="minorBidi" w:eastAsiaTheme="minorEastAsia" w:hAnsiTheme="minorHAnsi"/>
+      <w:rFonts w:ascii="Calibri" w:hAnsi="Calibri" w:eastAsia="" w:cs="" w:asciiTheme="minorHAnsi" w:cstheme="minorBidi" w:eastAsiaTheme="minorEastAsia" w:hAnsiTheme="minorHAnsi"/>
       <w:color w:val="auto"/>
       <w:kern w:val="2"/>
       <w:sz w:val="24"/>
@@ -3958,7 +4037,7 @@
       <w:outlineLvl w:val="0"/>
     </w:pPr>
     <w:rPr>
-      <w:rFonts w:ascii="Calibri Light" w:hAnsi="Calibri Light" w:eastAsia="游ゴシック Light" w:cs="" w:asciiTheme="majorHAnsi" w:cstheme="majorBidi" w:eastAsiaTheme="majorEastAsia" w:hAnsiTheme="majorHAnsi"/>
+      <w:rFonts w:ascii="Calibri Light" w:hAnsi="Calibri Light" w:eastAsia="" w:cs="" w:asciiTheme="majorHAnsi" w:cstheme="majorBidi" w:eastAsiaTheme="majorEastAsia" w:hAnsiTheme="majorHAnsi"/>
       <w:color w:themeColor="accent1" w:themeShade="bf" w:val="2F5496"/>
       <w:sz w:val="40"/>
       <w:szCs w:val="40"/>
@@ -3981,7 +4060,7 @@
       <w:outlineLvl w:val="1"/>
     </w:pPr>
     <w:rPr>
-      <w:rFonts w:ascii="Calibri Light" w:hAnsi="Calibri Light" w:eastAsia="游ゴシック Light" w:cs="" w:asciiTheme="majorHAnsi" w:cstheme="majorBidi" w:eastAsiaTheme="majorEastAsia" w:hAnsiTheme="majorHAnsi"/>
+      <w:rFonts w:ascii="Calibri Light" w:hAnsi="Calibri Light" w:eastAsia="" w:cs="" w:asciiTheme="majorHAnsi" w:cstheme="majorBidi" w:eastAsiaTheme="majorEastAsia" w:hAnsiTheme="majorHAnsi"/>
       <w:color w:themeColor="accent1" w:themeShade="bf" w:val="2F5496"/>
       <w:sz w:val="32"/>
       <w:szCs w:val="32"/>
@@ -4004,7 +4083,7 @@
       <w:outlineLvl w:val="2"/>
     </w:pPr>
     <w:rPr>
-      <w:rFonts w:eastAsia="游ゴシック Light" w:cs="" w:cstheme="majorBidi" w:eastAsiaTheme="majorEastAsia"/>
+      <w:rFonts w:eastAsia="" w:cs="" w:cstheme="majorBidi" w:eastAsiaTheme="majorEastAsia"/>
       <w:color w:themeColor="accent1" w:themeShade="bf" w:val="2F5496"/>
       <w:sz w:val="28"/>
       <w:szCs w:val="28"/>
@@ -4027,7 +4106,7 @@
       <w:outlineLvl w:val="3"/>
     </w:pPr>
     <w:rPr>
-      <w:rFonts w:eastAsia="游ゴシック Light" w:cs="" w:cstheme="majorBidi" w:eastAsiaTheme="majorEastAsia"/>
+      <w:rFonts w:eastAsia="" w:cs="" w:cstheme="majorBidi" w:eastAsiaTheme="majorEastAsia"/>
       <w:i/>
       <w:iCs/>
       <w:color w:themeColor="accent1" w:themeShade="bf" w:val="2F5496"/>
@@ -4050,7 +4129,7 @@
       <w:outlineLvl w:val="4"/>
     </w:pPr>
     <w:rPr>
-      <w:rFonts w:eastAsia="游ゴシック Light" w:cs="" w:cstheme="majorBidi" w:eastAsiaTheme="majorEastAsia"/>
+      <w:rFonts w:eastAsia="" w:cs="" w:cstheme="majorBidi" w:eastAsiaTheme="majorEastAsia"/>
       <w:color w:themeColor="accent1" w:themeShade="bf" w:val="2F5496"/>
     </w:rPr>
   </w:style>
@@ -4071,7 +4150,7 @@
       <w:outlineLvl w:val="5"/>
     </w:pPr>
     <w:rPr>
-      <w:rFonts w:eastAsia="游ゴシック Light" w:cs="" w:cstheme="majorBidi" w:eastAsiaTheme="majorEastAsia"/>
+      <w:rFonts w:eastAsia="" w:cs="" w:cstheme="majorBidi" w:eastAsiaTheme="majorEastAsia"/>
       <w:i/>
       <w:iCs/>
       <w:color w:themeColor="text1" w:themeTint="a6" w:val="595959"/>
@@ -4094,7 +4173,7 @@
       <w:outlineLvl w:val="6"/>
     </w:pPr>
     <w:rPr>
-      <w:rFonts w:eastAsia="游ゴシック Light" w:cs="" w:cstheme="majorBidi" w:eastAsiaTheme="majorEastAsia"/>
+      <w:rFonts w:eastAsia="" w:cs="" w:cstheme="majorBidi" w:eastAsiaTheme="majorEastAsia"/>
       <w:color w:themeColor="text1" w:themeTint="a6" w:val="595959"/>
     </w:rPr>
   </w:style>
@@ -4115,7 +4194,7 @@
       <w:outlineLvl w:val="7"/>
     </w:pPr>
     <w:rPr>
-      <w:rFonts w:eastAsia="游ゴシック Light" w:cs="" w:cstheme="majorBidi" w:eastAsiaTheme="majorEastAsia"/>
+      <w:rFonts w:eastAsia="" w:cs="" w:cstheme="majorBidi" w:eastAsiaTheme="majorEastAsia"/>
       <w:i/>
       <w:iCs/>
       <w:color w:themeColor="text1" w:themeTint="d8" w:val="272727"/>
@@ -4138,7 +4217,7 @@
       <w:outlineLvl w:val="8"/>
     </w:pPr>
     <w:rPr>
-      <w:rFonts w:eastAsia="游ゴシック Light" w:cs="" w:cstheme="majorBidi" w:eastAsiaTheme="majorEastAsia"/>
+      <w:rFonts w:eastAsia="" w:cs="" w:cstheme="majorBidi" w:eastAsiaTheme="majorEastAsia"/>
       <w:color w:themeColor="text1" w:themeTint="d8" w:val="272727"/>
     </w:rPr>
   </w:style>
@@ -4157,7 +4236,7 @@
     <w:qFormat/>
     <w:rsid w:val="00e84550"/>
     <w:rPr>
-      <w:rFonts w:ascii="Calibri Light" w:hAnsi="Calibri Light" w:eastAsia="游ゴシック Light" w:cs="" w:asciiTheme="majorHAnsi" w:cstheme="majorBidi" w:eastAsiaTheme="majorEastAsia" w:hAnsiTheme="majorHAnsi"/>
+      <w:rFonts w:ascii="Calibri Light" w:hAnsi="Calibri Light" w:eastAsia="" w:cs="" w:asciiTheme="majorHAnsi" w:cstheme="majorBidi" w:eastAsiaTheme="majorEastAsia" w:hAnsiTheme="majorHAnsi"/>
       <w:color w:themeColor="accent1" w:themeShade="bf" w:val="2F5496"/>
       <w:sz w:val="40"/>
       <w:szCs w:val="40"/>
@@ -4172,7 +4251,7 @@
     <w:qFormat/>
     <w:rsid w:val="00e84550"/>
     <w:rPr>
-      <w:rFonts w:ascii="Calibri Light" w:hAnsi="Calibri Light" w:eastAsia="游ゴシック Light" w:cs="" w:asciiTheme="majorHAnsi" w:cstheme="majorBidi" w:eastAsiaTheme="majorEastAsia" w:hAnsiTheme="majorHAnsi"/>
+      <w:rFonts w:ascii="Calibri Light" w:hAnsi="Calibri Light" w:eastAsia="" w:cs="" w:asciiTheme="majorHAnsi" w:cstheme="majorBidi" w:eastAsiaTheme="majorEastAsia" w:hAnsiTheme="majorHAnsi"/>
       <w:color w:themeColor="accent1" w:themeShade="bf" w:val="2F5496"/>
       <w:sz w:val="32"/>
       <w:szCs w:val="32"/>
@@ -4187,7 +4266,7 @@
     <w:qFormat/>
     <w:rsid w:val="00e84550"/>
     <w:rPr>
-      <w:rFonts w:eastAsia="游ゴシック Light" w:cs="" w:cstheme="majorBidi" w:eastAsiaTheme="majorEastAsia"/>
+      <w:rFonts w:eastAsia="" w:cs="" w:cstheme="majorBidi" w:eastAsiaTheme="majorEastAsia"/>
       <w:color w:themeColor="accent1" w:themeShade="bf" w:val="2F5496"/>
       <w:sz w:val="28"/>
       <w:szCs w:val="28"/>
@@ -4202,7 +4281,7 @@
     <w:qFormat/>
     <w:rsid w:val="00e84550"/>
     <w:rPr>
-      <w:rFonts w:eastAsia="游ゴシック Light" w:cs="" w:cstheme="majorBidi" w:eastAsiaTheme="majorEastAsia"/>
+      <w:rFonts w:eastAsia="" w:cs="" w:cstheme="majorBidi" w:eastAsiaTheme="majorEastAsia"/>
       <w:i/>
       <w:iCs/>
       <w:color w:themeColor="accent1" w:themeShade="bf" w:val="2F5496"/>
@@ -4217,7 +4296,7 @@
     <w:qFormat/>
     <w:rsid w:val="00e84550"/>
     <w:rPr>
-      <w:rFonts w:eastAsia="游ゴシック Light" w:cs="" w:cstheme="majorBidi" w:eastAsiaTheme="majorEastAsia"/>
+      <w:rFonts w:eastAsia="" w:cs="" w:cstheme="majorBidi" w:eastAsiaTheme="majorEastAsia"/>
       <w:color w:themeColor="accent1" w:themeShade="bf" w:val="2F5496"/>
     </w:rPr>
   </w:style>
@@ -4230,7 +4309,7 @@
     <w:qFormat/>
     <w:rsid w:val="00e84550"/>
     <w:rPr>
-      <w:rFonts w:eastAsia="游ゴシック Light" w:cs="" w:cstheme="majorBidi" w:eastAsiaTheme="majorEastAsia"/>
+      <w:rFonts w:eastAsia="" w:cs="" w:cstheme="majorBidi" w:eastAsiaTheme="majorEastAsia"/>
       <w:i/>
       <w:iCs/>
       <w:color w:themeColor="text1" w:themeTint="a6" w:val="595959"/>
@@ -4245,7 +4324,7 @@
     <w:qFormat/>
     <w:rsid w:val="00e84550"/>
     <w:rPr>
-      <w:rFonts w:eastAsia="游ゴシック Light" w:cs="" w:cstheme="majorBidi" w:eastAsiaTheme="majorEastAsia"/>
+      <w:rFonts w:eastAsia="" w:cs="" w:cstheme="majorBidi" w:eastAsiaTheme="majorEastAsia"/>
       <w:color w:themeColor="text1" w:themeTint="a6" w:val="595959"/>
     </w:rPr>
   </w:style>
@@ -4258,7 +4337,7 @@
     <w:qFormat/>
     <w:rsid w:val="00e84550"/>
     <w:rPr>
-      <w:rFonts w:eastAsia="游ゴシック Light" w:cs="" w:cstheme="majorBidi" w:eastAsiaTheme="majorEastAsia"/>
+      <w:rFonts w:eastAsia="" w:cs="" w:cstheme="majorBidi" w:eastAsiaTheme="majorEastAsia"/>
       <w:i/>
       <w:iCs/>
       <w:color w:themeColor="text1" w:themeTint="d8" w:val="272727"/>
@@ -4273,7 +4352,7 @@
     <w:qFormat/>
     <w:rsid w:val="00e84550"/>
     <w:rPr>
-      <w:rFonts w:eastAsia="游ゴシック Light" w:cs="" w:cstheme="majorBidi" w:eastAsiaTheme="majorEastAsia"/>
+      <w:rFonts w:eastAsia="" w:cs="" w:cstheme="majorBidi" w:eastAsiaTheme="majorEastAsia"/>
       <w:color w:themeColor="text1" w:themeTint="d8" w:val="272727"/>
     </w:rPr>
   </w:style>
@@ -4285,7 +4364,7 @@
     <w:qFormat/>
     <w:rsid w:val="00e84550"/>
     <w:rPr>
-      <w:rFonts w:ascii="Calibri Light" w:hAnsi="Calibri Light" w:eastAsia="游ゴシック Light" w:cs="" w:asciiTheme="majorHAnsi" w:cstheme="majorBidi" w:eastAsiaTheme="majorEastAsia" w:hAnsiTheme="majorHAnsi"/>
+      <w:rFonts w:ascii="Calibri Light" w:hAnsi="Calibri Light" w:eastAsia="" w:cs="" w:asciiTheme="majorHAnsi" w:cstheme="majorBidi" w:eastAsiaTheme="majorEastAsia" w:hAnsiTheme="majorHAnsi"/>
       <w:spacing w:val="-10"/>
       <w:kern w:val="2"/>
       <w:sz w:val="56"/>
@@ -4300,7 +4379,7 @@
     <w:qFormat/>
     <w:rsid w:val="00d428d3"/>
     <w:rPr>
-      <w:rFonts w:eastAsia="游ゴシック Light" w:cs="" w:cstheme="majorBidi" w:eastAsiaTheme="majorEastAsia"/>
+      <w:rFonts w:eastAsia="" w:cs="" w:cstheme="majorBidi" w:eastAsiaTheme="majorEastAsia"/>
       <w:color w:themeColor="accent1" w:val="4472C4"/>
       <w:spacing w:val="15"/>
       <w:sz w:val="28"/>
@@ -4448,7 +4527,7 @@
       <w:contextualSpacing/>
     </w:pPr>
     <w:rPr>
-      <w:rFonts w:ascii="Calibri Light" w:hAnsi="Calibri Light" w:eastAsia="游ゴシック Light" w:cs="" w:asciiTheme="majorHAnsi" w:cstheme="majorBidi" w:eastAsiaTheme="majorEastAsia" w:hAnsiTheme="majorHAnsi"/>
+      <w:rFonts w:ascii="Calibri Light" w:hAnsi="Calibri Light" w:eastAsia="" w:cs="" w:asciiTheme="majorHAnsi" w:cstheme="majorBidi" w:eastAsiaTheme="majorEastAsia" w:hAnsiTheme="majorHAnsi"/>
       <w:spacing w:val="-10"/>
       <w:kern w:val="2"/>
       <w:sz w:val="56"/>
@@ -4467,7 +4546,7 @@
       <w:spacing w:lineRule="auto" w:line="360"/>
     </w:pPr>
     <w:rPr>
-      <w:rFonts w:eastAsia="游ゴシック Light" w:cs="" w:cstheme="majorBidi" w:eastAsiaTheme="majorEastAsia"/>
+      <w:rFonts w:eastAsia="" w:cs="" w:cstheme="majorBidi" w:eastAsiaTheme="majorEastAsia"/>
       <w:color w:themeColor="accent1" w:val="4472C4"/>
       <w:spacing w:val="15"/>
       <w:sz w:val="28"/>

</xml_diff>

<commit_message>
finalized documentation, added dns ip and default gateway to servers
</commit_message>
<xml_diff>
--- a/Dokumentation.docx
+++ b/Dokumentation.docx
@@ -364,22 +364,28 @@
         <w:jc w:val="center"/>
         <w:rPr>
           <w:color w:val="000000"/>
+        </w:rPr>
+      </w:pPr>
+      <w:r>
+        <w:rPr>
+          <w:color w:val="000000"/>
           <w:lang w:val="de-AT"/>
         </w:rPr>
-      </w:pPr>
+        <w:t xml:space="preserve">Abgabedatum: </w:t>
+      </w:r>
       <w:r>
         <w:rPr>
           <w:color w:val="000000"/>
           <w:lang w:val="de-AT"/>
         </w:rPr>
-        <w:t xml:space="preserve">Abgabedatum: </w:t>
-      </w:r>
-      <w:r>
-        <w:rPr>
-          <w:color w:val="FF0000"/>
+        <w:t>7</w:t>
+      </w:r>
+      <w:r>
+        <w:rPr>
+          <w:color w:val="000000"/>
           <w:lang w:val="de-AT"/>
         </w:rPr>
-        <w:t>5.2.2026</w:t>
+        <w:t>.2.2026</w:t>
       </w:r>
     </w:p>
     <w:p>
@@ -404,6 +410,7 @@
     <w:p>
       <w:pPr>
         <w:pStyle w:val="Normal"/>
+        <w:spacing w:before="0" w:after="160"/>
         <w:rPr>
           <w:sz w:val="28"/>
           <w:szCs w:val="24"/>
@@ -431,19 +438,7 @@
         <w:rPr>
           <w:color w:val="000000"/>
         </w:rPr>
-        <w:t xml:space="preserve">Eigentlich sollte diese Arbeit nicht von mir alleine, sondern als Gruppenarbeit in Kooperation mit Niklas Kernbichler und Nathanael Sporeni erarbeitet werden. Allerdings gab es interne Uneinigkeiten bezüglich der finalen Umsetzung, weswegen wir uns darauf geeinigt haben, dass ich meine Abgabe </w:t>
-      </w:r>
-      <w:r>
-        <w:rPr>
-          <w:color w:val="000000"/>
-        </w:rPr>
-        <w:t xml:space="preserve">separat </w:t>
-      </w:r>
-      <w:r>
-        <w:rPr>
-          <w:color w:val="000000"/>
-        </w:rPr>
-        <w:t>tätige. Niklas hat mir erlaubt, seine Vorarbeit weiterzunutzen, weswegen es Ähnlichkeiten zwischen unseren Abgaben gibt. Da eine Gruppengrösse von ein bis drei Personen zulässig ist, hoffen wir, dass das kein Problem darstellen wird. Eine ähnliche Aussage sollte sich auch im Dokument von Niklas und Nathanael befinden.</w:t>
+        <w:t>Eigentlich sollte diese Arbeit nicht von mir alleine, sondern als Gruppenarbeit in Kooperation mit Niklas Kernbichler und Nathanael Sporeni erarbeitet werden. Allerdings gab es interne Uneinigkeiten bezüglich der finalen Umsetzung, weswegen wir uns darauf geeinigt haben, dass ich meine Abgabe separat tätige. Niklas hat mir erlaubt, seine Vorarbeit weiterzunutzen, weswegen es Ähnlichkeiten zwischen unseren Abgaben gibt. Da eine Gruppengrösse von ein bis drei Personen zulässig ist, hoffen wir, dass das kein Problem darstellen wird. Eine ähnliche Aussage sollte sich auch im Dokument von Niklas und Nathanael befinden.</w:t>
       </w:r>
     </w:p>
     <w:p>
@@ -615,19 +610,7 @@
         <w:rPr>
           <w:color w:val="000000"/>
         </w:rPr>
-        <w:t>In der Aufgabenstellung war von „Layer 3 Devices“ die rede, was ich als „Layer 3 Switches“ interpretiert ha</w:t>
-      </w:r>
-      <w:r>
-        <w:rPr>
-          <w:color w:val="000000"/>
-        </w:rPr>
-        <w:t>b</w:t>
-      </w:r>
-      <w:r>
-        <w:rPr>
-          <w:color w:val="000000"/>
-        </w:rPr>
-        <w:t>e.</w:t>
+        <w:t>In der Aufgabenstellung war von „Layer 3 Devices“ die rede, was ich als „Layer 3 Switches“ interpretiert habe.</w:t>
       </w:r>
     </w:p>
     <w:p>
@@ -724,7 +707,7 @@
           </w:r>
           <w:r>
             <w:rPr/>
-            <w:t>Table of Contents</w:t>
+            <w:t>Inhaltsverzeichnis</w:t>
           </w:r>
         </w:p>
         <w:p>
@@ -851,14 +834,194 @@
             </w:tabs>
             <w:rPr/>
           </w:pPr>
-          <w:hyperlink w:anchor="__RefHeading___Toc799_2333305189">
+          <w:hyperlink w:anchor="__RefHeading___Toc961_2262877758">
             <w:r>
               <w:rPr>
                 <w:rStyle w:val="IndexLink"/>
               </w:rPr>
-              <w:t>6. Anhang</w:t>
+              <w:t>6. Probleme</w:t>
               <w:tab/>
               <w:t>6</w:t>
+            </w:r>
+          </w:hyperlink>
+        </w:p>
+        <w:p>
+          <w:pPr>
+            <w:pStyle w:val="TOC1"/>
+            <w:tabs>
+              <w:tab w:val="clear" w:pos="9072"/>
+              <w:tab w:val="right" w:pos="9071" w:leader="dot"/>
+            </w:tabs>
+            <w:rPr/>
+          </w:pPr>
+          <w:hyperlink w:anchor="__RefHeading___Toc799_2333305189">
+            <w:r>
+              <w:rPr>
+                <w:rStyle w:val="IndexLink"/>
+              </w:rPr>
+              <w:t>7. Anhang</w:t>
+              <w:tab/>
+              <w:t>7</w:t>
+            </w:r>
+          </w:hyperlink>
+        </w:p>
+        <w:p>
+          <w:pPr>
+            <w:pStyle w:val="TOC2"/>
+            <w:tabs>
+              <w:tab w:val="clear" w:pos="8789"/>
+              <w:tab w:val="right" w:pos="9071" w:leader="dot"/>
+            </w:tabs>
+            <w:rPr/>
+          </w:pPr>
+          <w:hyperlink w:anchor="__RefHeading___Toc963_2262877758">
+            <w:r>
+              <w:rPr>
+                <w:rStyle w:val="IndexLink"/>
+              </w:rPr>
+              <w:t>7.1 VLANs and Subnets</w:t>
+              <w:tab/>
+              <w:t>7</w:t>
+            </w:r>
+          </w:hyperlink>
+        </w:p>
+        <w:p>
+          <w:pPr>
+            <w:pStyle w:val="TOC2"/>
+            <w:tabs>
+              <w:tab w:val="clear" w:pos="8789"/>
+              <w:tab w:val="right" w:pos="9071" w:leader="dot"/>
+            </w:tabs>
+            <w:rPr/>
+          </w:pPr>
+          <w:hyperlink w:anchor="__RefHeading___Toc965_2262877758">
+            <w:r>
+              <w:rPr>
+                <w:rStyle w:val="IndexLink"/>
+              </w:rPr>
+              <w:t>7.2 IP Address Plan</w:t>
+              <w:tab/>
+              <w:t>7</w:t>
+            </w:r>
+          </w:hyperlink>
+        </w:p>
+        <w:p>
+          <w:pPr>
+            <w:pStyle w:val="TOC2"/>
+            <w:tabs>
+              <w:tab w:val="clear" w:pos="8789"/>
+              <w:tab w:val="right" w:pos="9071" w:leader="dot"/>
+            </w:tabs>
+            <w:rPr/>
+          </w:pPr>
+          <w:hyperlink w:anchor="__RefHeading___Toc967_2262877758">
+            <w:r>
+              <w:rPr>
+                <w:rStyle w:val="IndexLink"/>
+              </w:rPr>
+              <w:t>7.3 Router</w:t>
+              <w:tab/>
+              <w:t>7</w:t>
+            </w:r>
+          </w:hyperlink>
+        </w:p>
+        <w:p>
+          <w:pPr>
+            <w:pStyle w:val="TOC2"/>
+            <w:tabs>
+              <w:tab w:val="clear" w:pos="8789"/>
+              <w:tab w:val="right" w:pos="9071" w:leader="dot"/>
+            </w:tabs>
+            <w:rPr/>
+          </w:pPr>
+          <w:hyperlink w:anchor="__RefHeading___Toc969_2262877758">
+            <w:r>
+              <w:rPr>
+                <w:rStyle w:val="IndexLink"/>
+              </w:rPr>
+              <w:t>7.4 Switch1 – Upper Floor</w:t>
+              <w:tab/>
+              <w:t>8</w:t>
+            </w:r>
+          </w:hyperlink>
+        </w:p>
+        <w:p>
+          <w:pPr>
+            <w:pStyle w:val="TOC2"/>
+            <w:tabs>
+              <w:tab w:val="clear" w:pos="8789"/>
+              <w:tab w:val="right" w:pos="9071" w:leader="dot"/>
+            </w:tabs>
+            <w:rPr/>
+          </w:pPr>
+          <w:hyperlink w:anchor="__RefHeading___Toc971_2262877758">
+            <w:r>
+              <w:rPr>
+                <w:rStyle w:val="IndexLink"/>
+              </w:rPr>
+              <w:t>7.5 Switch 2 – Lower Floor</w:t>
+              <w:tab/>
+              <w:t>8</w:t>
+            </w:r>
+          </w:hyperlink>
+        </w:p>
+        <w:p>
+          <w:pPr>
+            <w:pStyle w:val="TOC2"/>
+            <w:tabs>
+              <w:tab w:val="clear" w:pos="8789"/>
+              <w:tab w:val="right" w:pos="9071" w:leader="dot"/>
+            </w:tabs>
+            <w:rPr/>
+          </w:pPr>
+          <w:hyperlink w:anchor="__RefHeading___Toc973_2262877758">
+            <w:r>
+              <w:rPr>
+                <w:rStyle w:val="IndexLink"/>
+              </w:rPr>
+              <w:t>7.6 DHCP – Pool</w:t>
+              <w:tab/>
+              <w:t>8</w:t>
+            </w:r>
+          </w:hyperlink>
+        </w:p>
+        <w:p>
+          <w:pPr>
+            <w:pStyle w:val="TOC2"/>
+            <w:tabs>
+              <w:tab w:val="clear" w:pos="8789"/>
+              <w:tab w:val="right" w:pos="9071" w:leader="dot"/>
+            </w:tabs>
+            <w:rPr/>
+          </w:pPr>
+          <w:hyperlink w:anchor="__RefHeading___Toc975_2262877758">
+            <w:r>
+              <w:rPr>
+                <w:rStyle w:val="IndexLink"/>
+              </w:rPr>
+              <w:t>7.6 DNS</w:t>
+              <w:tab/>
+              <w:t>8</w:t>
+            </w:r>
+          </w:hyperlink>
+        </w:p>
+        <w:p>
+          <w:pPr>
+            <w:pStyle w:val="TOC2"/>
+            <w:tabs>
+              <w:tab w:val="clear" w:pos="8789"/>
+              <w:tab w:val="right" w:pos="9071" w:leader="dot"/>
+            </w:tabs>
+            <w:rPr/>
+          </w:pPr>
+          <w:hyperlink w:anchor="__RefHeading___Toc977_2262877758">
+            <w:r>
+              <w:rPr>
+                <w:rStyle w:val="IndexLink"/>
+              </w:rPr>
+              <w:t>7.7 Universal Password</w:t>
+              <w:tab/>
+              <w:t>9</w:t>
             </w:r>
           </w:hyperlink>
           <w:r>
@@ -881,7 +1044,7 @@
       </w:pPr>
       <w:r>
         <w:rPr>
-          <w:color w:val="000000"/>
+          <w:color w:themeColor="accent1" w:themeShade="bf" w:val="000000"/>
           <w:sz w:val="28"/>
           <w:szCs w:val="28"/>
         </w:rPr>
@@ -893,6 +1056,7 @@
     <w:p>
       <w:pPr>
         <w:pStyle w:val="Heading1"/>
+        <w:spacing w:before="0" w:after="80"/>
         <w:rPr>
           <w:color w:val="000000"/>
           <w:sz w:val="28"/>
@@ -1064,7 +1228,23 @@
       </w:pPr>
       <w:r>
         <w:rPr/>
-        <w:t>Diese Aufteilung ist von der Aufgabenstellung so vorgegeben und hat den Vorteil, dass reguläre Mitarbeiter ihren eigenen IP-Adressraum haben, der nicht von Testgeräten, die oft ersetzt werden oder neue IPs erhalten, aufgebraucht wird. Server erhalten ebenfalls ihren eigenen Adressraum.</w:t>
+        <w:t xml:space="preserve">Die Aufteilung </w:t>
+      </w:r>
+      <w:r>
+        <w:rPr/>
+        <w:t xml:space="preserve">in drei Subnets </w:t>
+      </w:r>
+      <w:r>
+        <w:rPr/>
+        <w:t xml:space="preserve">ist von der Aufgabenstellung so vorgegeben und hat den Vorteil, dass reguläre </w:t>
+      </w:r>
+      <w:r>
+        <w:rPr/>
+        <w:t xml:space="preserve">Angestellte </w:t>
+      </w:r>
+      <w:r>
+        <w:rPr/>
+        <w:t>ihren eigenen IP-Adressraum haben, der nicht von Testgeräten, die oft ersetzt werden oder neue IPs erhalten, aufgebraucht wird. Server erhalten ebenfalls ihren eigenen Adressraum.</w:t>
       </w:r>
     </w:p>
     <w:p>
@@ -1075,7 +1255,43 @@
       </w:pPr>
       <w:r>
         <w:rPr/>
-        <w:t>Für /24er Adressen habe ich mich entschieden, da das Unternehmen bereits 100 Angestellte beschäftigt und wachsen können muss. Mit einer /25er Adresse wären bis zu 126 Adressen verfügbar, was zum aktuellen Zeitpunkt ausreichen würde, aber in ein paar Jahren werden vielleicht mehr neue Arbeitskräfte eingestellt oder vielleicht haben einzelne Arbeitskräfte auch mehrere Geräte mit eigenen IPs, womit mehr Adressen benötigt werden. Entsprechend ergibt eine /24er Adresse mit bis zu 254 Adressen mehr Sinn. Bei Testgeräten und Servern bin ich von dieser Strategie nicht abgewichen da aus der Aufgabenstellung nicht herauszulesen ist, wie viele Adressen benötigt werden, es ist aber denkbar, dass kleinere Adressräume ausreichen würden.</w:t>
+        <w:t xml:space="preserve">/24er Adressen </w:t>
+      </w:r>
+      <w:r>
+        <w:rPr/>
+        <w:t>werden verwendet</w:t>
+      </w:r>
+      <w:r>
+        <w:rPr/>
+        <w:t xml:space="preserve">, da das Unternehmen bereits 100 Angestellte beschäftigt und wachsen können muss. Mit einer /25er Adresse wären bis zu 126 Adressen verfügbar, was zum aktuellen Zeitpunkt ausreichen würde, aber in ein paar Jahren werden vielleicht mehr neue Arbeitskräfte eingestellt oder vielleicht haben einzelne Arbeitskräfte auch mehrere Geräte mit eigenen IPs, womit mehr Adressen benötigt werden. Entsprechend ergibt eine /24er Adresse mit bis zu 254 Adressen mehr Sinn. Bei Testgeräten und Servern </w:t>
+      </w:r>
+      <w:r>
+        <w:rPr/>
+        <w:t>ist</w:t>
+      </w:r>
+      <w:r>
+        <w:rPr/>
+        <w:t xml:space="preserve"> von dieser Strategie nicht abgewichen </w:t>
+      </w:r>
+      <w:r>
+        <w:rPr/>
+        <w:t>worden,</w:t>
+      </w:r>
+      <w:r>
+        <w:rPr/>
+        <w:t xml:space="preserve"> da aus der Aufgabenstellung nicht herauszulesen ist, wie viele Adressen benötigt werden. </w:t>
+      </w:r>
+      <w:r>
+        <w:rPr/>
+        <w:t>E</w:t>
+      </w:r>
+      <w:r>
+        <w:rPr/>
+        <w:t xml:space="preserve">s ist aber denkbar, dass kleinere Adressräume ausreichen würden – </w:t>
+      </w:r>
+      <w:r>
+        <w:rPr/>
+        <w:t>das hängt vom Bedarf an Servern und Testgeräten des Unternehmens ab.</w:t>
       </w:r>
     </w:p>
     <w:p>
@@ -1095,6 +1311,7 @@
     <w:p>
       <w:pPr>
         <w:pStyle w:val="Heading1"/>
+        <w:spacing w:before="0" w:after="80"/>
         <w:rPr>
           <w:color w:val="000000"/>
           <w:sz w:val="28"/>
@@ -1124,61 +1341,7 @@
         <w:rPr>
           <w:color w:val="000000"/>
         </w:rPr>
-        <w:t>Der DHCP-Server ist direkt mit dem Switch0 auf dem ersten Stock verbunden und vergibt Adressen ab 192.168.10.</w:t>
-      </w:r>
-      <w:r>
-        <w:rPr>
-          <w:color w:val="000000"/>
-        </w:rPr>
-        <w:t>30</w:t>
-      </w:r>
-      <w:r>
-        <w:rPr>
-          <w:color w:val="000000"/>
-        </w:rPr>
-        <w:t xml:space="preserve"> für Angestellte und 192.168.20.</w:t>
-      </w:r>
-      <w:r>
-        <w:rPr>
-          <w:color w:val="000000"/>
-        </w:rPr>
-        <w:t>30</w:t>
-      </w:r>
-      <w:r>
-        <w:rPr>
-          <w:color w:val="000000"/>
-        </w:rPr>
-        <w:t xml:space="preserve"> für Testgeräte. Die Adressen werden nicht direkt ab .1 vergeben, da bei den Layer 3 Switches Interfaces für die verschiedenen VLANs benötigt werden, womit z.B. .1 und .2 bereits von den beiden Switches eingenommen werden, bei jedem der drei VLANS bzw. Subnets. Falls die Firma weiter wächst und deshalb zusätzliche Switches benötigt (bzw. sie benötigt auf jeden Fall weitere Switches, da ein Switch nur </w:t>
-      </w:r>
-      <w:r>
-        <w:rPr>
-          <w:color w:val="000000"/>
-        </w:rPr>
-        <w:t xml:space="preserve">über </w:t>
-      </w:r>
-      <w:r>
-        <w:rPr>
-          <w:color w:val="000000"/>
-        </w:rPr>
-        <w:t xml:space="preserve">24 Fast Ethernet-Ports verfügt, was für 100 Angestellte selbst mit zwei Switches zu wenig ist), gibt es noch weitere Adressen für bis zu </w:t>
-      </w:r>
-      <w:r>
-        <w:rPr>
-          <w:color w:val="000000"/>
-        </w:rPr>
-        <w:t>27</w:t>
-      </w:r>
-      <w:r>
-        <w:rPr>
-          <w:color w:val="000000"/>
-        </w:rPr>
-        <w:t xml:space="preserve"> zusätzliche Switches, </w:t>
-      </w:r>
-      <w:r>
-        <w:rPr>
-          <w:color w:val="000000"/>
-        </w:rPr>
-        <w:t>was auf jeden Fall ausreichen sollte. Auch können bei Bedarf weitere Adressen manuell vergeben werden.</w:t>
+        <w:t>Der DHCP-Server ist direkt mit dem Switch0 auf dem ersten Stock verbunden und vergibt Adressen ab 192.168.10.30 für Angestellte und 192.168.20.30 für Testgeräte. Die Adressen werden nicht direkt ab .1 vergeben, da bei den Layer 3 Switches Interfaces für die verschiedenen VLANs benötigt werden, womit z.B. .1 und .2 bereits von den beiden Switches eingenommen werden, bei jedem der drei VLANS bzw. Subnets. Falls die Firma weiter wächst und deshalb zusätzliche Switches benötigt (bzw. sie benötigt auf jeden Fall weitere Switches, da ein Switch nur über 24 Fast Ethernet-Ports verfügt, was für 100 Angestellte selbst mit zwei Switches zu wenig ist), gibt es noch weitere Adressen für bis zu 27 zusätzliche Switches, was auf jeden Fall ausreichen sollte. Auch können bei Bedarf weitere Adressen manuell vergeben werden.</w:t>
       </w:r>
     </w:p>
     <w:p>
@@ -1235,14 +1398,20 @@
         <w:pStyle w:val="Normal"/>
         <w:jc w:val="both"/>
         <w:rPr>
-          <w:color w:val="FF0000"/>
-        </w:rPr>
-      </w:pPr>
-      <w:r>
-        <w:rPr>
-          <w:color w:val="FF0000"/>
-        </w:rPr>
-        <w:t>Schreiben!</w:t>
+          <w:color w:val="000000"/>
+        </w:rPr>
+      </w:pPr>
+      <w:r>
+        <w:rPr>
+          <w:color w:val="000000"/>
+        </w:rPr>
+        <w:t xml:space="preserve">Wie in der Aufgabenstellung gefordert, wurde dem DNS-Server, der auch der DHCP-Server ist, ein Domain Name „dhcpdns“ zugewiesen. </w:t>
+      </w:r>
+      <w:r>
+        <w:rPr>
+          <w:color w:val="000000"/>
+        </w:rPr>
+        <w:t>Da beim Setup von DHCP jeweils auch die IP des Servers als Adresse des DNS-Servers hinterlegt wurde, wird diese jetzt auch automatisch zusammen mit der IP für einen PC eingestellt, womit jeder PC, der via DHCP eine IP erhält auch DNS nutzen kann. Den Servern musste die IP des DNS-Servers manuell hinterlegt werden, da diese nicht via DHCP sondern statisch Adressen erhalten.</w:t>
       </w:r>
     </w:p>
     <w:p>
@@ -1257,6 +1426,9 @@
         <w:rPr>
           <w:color w:val="000000"/>
         </w:rPr>
+      </w:r>
+      <w:r>
+        <w:br w:type="page"/>
       </w:r>
     </w:p>
     <w:p>
@@ -1287,11 +1459,7 @@
       </w:pPr>
       <w:r>
         <w:rPr/>
-        <w:t xml:space="preserve">Das Netzwerk ist aufgebaut wie in der Aufgabenstellung gefordert: Ein Switch für den ersten Stock, verbunden via Etherchannel mit einem zweiten im Erdgeschoss. An beiden Switches wurden mehrere Geräte aus den Subnets Testing (.20) und Employees (.10) angehängt. Der Serverraum steht im ersten Stock, somit sind die Server am Switch auf ihrer Etage (Switch0) angeschlossen. Der Router ist ebenfalls an diesen „Main Switch“ angeschlossen. </w:t>
-      </w:r>
-      <w:r>
-        <w:rPr/>
-        <w:t>Die Switches und der Router sind mit dem universellen Passwort „CompanyNet“ gesichert.</w:t>
+        <w:t>Das Netzwerk ist aufgebaut wie in der Aufgabenstellung gefordert: Ein Switch für den ersten Stock, verbunden via Etherchannel mit einem zweiten im Erdgeschoss. An beiden Switches wurden mehrere Geräte aus den Subnets Testing (.20) und Employees (.10) angehängt. Der Serverraum steht im ersten Stock, somit sind die Server am Switch auf ihrer Etage (Switch0) angeschlossen. Der Router ist ebenfalls an diesen „Main Switch“ angeschlossen. Die Switches und der Router sind mit dem universellen Passwort „CompanyNet“ gesichert.</w:t>
       </w:r>
     </w:p>
     <w:p>
@@ -1313,7 +1481,7 @@
       </w:pPr>
       <w:r>
         <w:rPr/>
-        <w:t>Wie gefordert können die Geräte der Angestellten und Testgeräte miteinander kommunizieren. Auch Server können mit diesen kommunizieren, was für Services wie z.B. DHCP notwendig ist. Entsprechend können via Trunking alle Geräte der drei VLANs miteinander kommunizieren, egal, an welchem Switch sie angehängt sind. Da Layer 3 Switches verwendet wurden, war Trunking alleine aber nicht genug. Zusätzlich mussten Interfaces mit eigenen IP-Adressen für jedes VLAN eingerichtet werden – die Geräte können nur diese pingen, nicht den Switch selbst. Damit die Packets korrekt von einem Switch zum nächsten weitergeleitet werden, wurden als Next Hop die jeweiligen Interfaces für die VLANs auf dem nächsten Switch angegeben. Damit Geräte, die noch über keine IP verfügen dennoch vom DHCP, der ebenfalls in einem separaten VLAN ist, eine IP erhalten können, wurde dessen IP als IP Helper Adress hinterlegt. Als Trunks wurden die Ports des Etherchannels verwendet.</w:t>
+        <w:t>Wie gefordert können die Geräte der Angestellten und Testgeräte miteinander kommunizieren. Auch Server können mit diesen kommunizieren, was für Services wie z.B. DHCP notwendig ist. Entsprechend können via Trunking alle Geräte der drei VLANs miteinander kommunizieren, egal, an welchem Switch sie angehängt sind. Da Layer 3 Switches verwendet wurden, war Trunking alleine aber nicht genug. Zusätzlich mussten Interfaces mit eigenen IP-Adressen für jedes VLAN eingerichtet werden – die Geräte können nur diese pingen, nicht den Switch selbst. Damit die Packets korrekt von einem Switch zum nächsten weitergeleitet werden, wurden als Next Hop die jeweiligen Interfaces für die VLANs auf dem nächsten Switch angegeben. Damit Geräte, die noch über keine IP verfügen, dennoch vom DHCP, der ebenfalls in einem separaten VLAN ist, eine IP erhalten können, wurde dessen IP als IP Helper Adress hinterlegt. Als Trunks wurden die Ports des Etherchannels verwendet.</w:t>
       </w:r>
     </w:p>
     <w:p>
@@ -1336,6 +1504,9 @@
       <w:r>
         <w:rPr/>
       </w:r>
+      <w:r>
+        <w:br w:type="page"/>
+      </w:r>
     </w:p>
     <w:p>
       <w:pPr>
@@ -1354,15 +1525,7 @@
           <w:sz w:val="28"/>
           <w:szCs w:val="40"/>
         </w:rPr>
-        <w:t xml:space="preserve">5. </w:t>
-      </w:r>
-      <w:r>
-        <w:rPr>
-          <w:color w:val="000000"/>
-          <w:sz w:val="28"/>
-          <w:szCs w:val="40"/>
-        </w:rPr>
-        <w:t>Resilienz</w:t>
+        <w:t>5. Resilienz</w:t>
       </w:r>
     </w:p>
     <w:p>
@@ -1373,7 +1536,11 @@
       </w:pPr>
       <w:r>
         <w:rPr/>
-        <w:t>Damit das Netzwerk auch noch funktioniert, wenn es neu gestartet werden muss, wurde die Startup Config mit dem Command „copy running-config startup-config“ gespeichert. So werden die Geräte direkt dieselben Einstellungen verwenden, die anfangs eingestellt wurden.</w:t>
+        <w:t xml:space="preserve">Damit das Netzwerk auch noch funktioniert, wenn es neu gestartet werden muss, wurde die Startup Config mit dem Command „copy running-config startup-config“ gespeichert. So werden die Geräte direkt dieselben Einstellungen verwenden, die anfangs eingestellt wurden. </w:t>
+      </w:r>
+      <w:r>
+        <w:rPr/>
+        <w:t>Kommt es also zu einem Stromausfall, wird während diesem ohne Notstromgenerator gar nichts funktionieren, sobald aber die Geräte wieder mit Strom versorgt werden, können diese neu gestartet werden und müssen nicht neu aufgesetzt oder eingestellt werden.</w:t>
       </w:r>
     </w:p>
     <w:p>
@@ -1395,7 +1562,7 @@
           <w:szCs w:val="40"/>
         </w:rPr>
       </w:pPr>
-      <w:bookmarkStart w:id="6" w:name="__RefHeading___Toc799_2333305189"/>
+      <w:bookmarkStart w:id="6" w:name="__RefHeading___Toc961_2262877758"/>
       <w:bookmarkEnd w:id="6"/>
       <w:r>
         <w:rPr>
@@ -1403,7 +1570,59 @@
           <w:sz w:val="28"/>
           <w:szCs w:val="40"/>
         </w:rPr>
-        <w:t>6. Anhang</w:t>
+        <w:t>6. Probleme</w:t>
+      </w:r>
+    </w:p>
+    <w:p>
+      <w:pPr>
+        <w:pStyle w:val="Normal"/>
+        <w:jc w:val="both"/>
+        <w:rPr/>
+      </w:pPr>
+      <w:r>
+        <w:rPr/>
+        <w:t>Es gab auf technischer Ebene keine Probleme, die bis jetzt nicht behoben worden sind, bis auf eines. Es beeinträchtigt die Funktion des Netzwerks nicht, aber eigentlich sollten für den Etherchannel Fa0/23-24 verwendet werden, nicht Fa0/21-22. Auf diese beiden Ports wurde ausgewichen, da in vorherigen Versuchen, den Etherchannel einzurichten, Layer 3 Konfigurationen auf den Ports Fa0/23-24 vorgenommen wurden, die jetzt scheinbar Trunking verhindern. Es wurde versucht, mit dem Command „Switch#: default interface fa0/24“ (bzw. „fa0/23) die Einstellungen rückgangig zu machen, aber aus einem unbekannten Grund hat das nicht funktioniert. Um nicht alle Änderung mit show running configs anschauen und manuell rückgängig machen zu müssen, wurden einfach zwei andere Ports verwendet, deren Einstellungen bis dahin nicht verändert worden waren.</w:t>
+      </w:r>
+    </w:p>
+    <w:p>
+      <w:pPr>
+        <w:pStyle w:val="Normal"/>
+        <w:jc w:val="both"/>
+        <w:rPr/>
+      </w:pPr>
+      <w:r>
+        <w:rPr/>
+      </w:r>
+      <w:r>
+        <w:br w:type="page"/>
+      </w:r>
+    </w:p>
+    <w:p>
+      <w:pPr>
+        <w:pStyle w:val="Heading1"/>
+        <w:rPr>
+          <w:color w:val="000000"/>
+          <w:sz w:val="28"/>
+          <w:szCs w:val="40"/>
+        </w:rPr>
+      </w:pPr>
+      <w:bookmarkStart w:id="7" w:name="__RefHeading___Toc799_2333305189"/>
+      <w:bookmarkEnd w:id="7"/>
+      <w:r>
+        <w:rPr>
+          <w:color w:val="000000"/>
+          <w:sz w:val="28"/>
+          <w:szCs w:val="40"/>
+        </w:rPr>
+        <w:t>7</w:t>
+      </w:r>
+      <w:r>
+        <w:rPr>
+          <w:color w:val="000000"/>
+          <w:sz w:val="28"/>
+          <w:szCs w:val="40"/>
+        </w:rPr>
+        <w:t>. Anhang</w:t>
       </w:r>
     </w:p>
     <w:p>
@@ -1430,6 +1649,8 @@
           <w:szCs w:val="32"/>
         </w:rPr>
       </w:pPr>
+      <w:bookmarkStart w:id="8" w:name="__RefHeading___Toc963_2262877758"/>
+      <w:bookmarkEnd w:id="8"/>
       <w:r>
         <w:rPr>
           <w:color w:val="000000"/>
@@ -1437,7 +1658,7 @@
           <w:szCs w:val="32"/>
           <w:lang w:val="en-US"/>
         </w:rPr>
-        <w:t>VLAN</w:t>
+        <w:t xml:space="preserve">7.1 </w:t>
       </w:r>
       <w:r>
         <w:rPr>
@@ -1446,25 +1667,7 @@
           <w:szCs w:val="32"/>
           <w:lang w:val="en-US"/>
         </w:rPr>
-        <w:t>s</w:t>
-      </w:r>
-      <w:r>
-        <w:rPr>
-          <w:color w:val="000000"/>
-          <w:sz w:val="24"/>
-          <w:szCs w:val="32"/>
-          <w:lang w:val="en-US"/>
-        </w:rPr>
-        <w:t xml:space="preserve"> and Subnet</w:t>
-      </w:r>
-      <w:r>
-        <w:rPr>
-          <w:color w:val="000000"/>
-          <w:sz w:val="24"/>
-          <w:szCs w:val="32"/>
-          <w:lang w:val="en-US"/>
-        </w:rPr>
-        <w:t>s</w:t>
+        <w:t>VLANs and Subnets</w:t>
       </w:r>
     </w:p>
     <w:tbl>
@@ -1486,9 +1689,9 @@
       <w:tblGrid>
         <w:gridCol w:w="1134"/>
         <w:gridCol w:w="1843"/>
-        <w:gridCol w:w="2048"/>
+        <w:gridCol w:w="2047"/>
         <w:gridCol w:w="2092"/>
-        <w:gridCol w:w="1955"/>
+        <w:gridCol w:w="1956"/>
       </w:tblGrid>
       <w:tr>
         <w:trPr>
@@ -1568,7 +1771,7 @@
         </w:tc>
         <w:tc>
           <w:tcPr>
-            <w:tcW w:w="2048" w:type="dxa"/>
+            <w:tcW w:w="2047" w:type="dxa"/>
             <w:tcBorders>
               <w:left w:val="single" w:sz="2" w:space="0" w:color="A5A5A5"/>
               <w:right w:val="single" w:sz="2" w:space="0" w:color="A5A5A5"/>
@@ -1641,7 +1844,7 @@
         </w:tc>
         <w:tc>
           <w:tcPr>
-            <w:tcW w:w="1955" w:type="dxa"/>
+            <w:tcW w:w="1956" w:type="dxa"/>
             <w:tcBorders>
               <w:left w:val="single" w:sz="2" w:space="0" w:color="A5A5A5"/>
             </w:tcBorders>
@@ -1755,7 +1958,7 @@
         </w:tc>
         <w:tc>
           <w:tcPr>
-            <w:tcW w:w="2048" w:type="dxa"/>
+            <w:tcW w:w="2047" w:type="dxa"/>
             <w:tcBorders>
               <w:top w:val="nil"/>
               <w:left w:val="single" w:sz="2" w:space="0" w:color="A5A5A5"/>
@@ -1827,7 +2030,7 @@
         </w:tc>
         <w:tc>
           <w:tcPr>
-            <w:tcW w:w="1955" w:type="dxa"/>
+            <w:tcW w:w="1956" w:type="dxa"/>
             <w:tcBorders>
               <w:top w:val="nil"/>
               <w:left w:val="single" w:sz="2" w:space="0" w:color="A5A5A5"/>
@@ -1938,7 +2141,7 @@
         </w:tc>
         <w:tc>
           <w:tcPr>
-            <w:tcW w:w="2048" w:type="dxa"/>
+            <w:tcW w:w="2047" w:type="dxa"/>
             <w:tcBorders>
               <w:top w:val="nil"/>
               <w:left w:val="single" w:sz="2" w:space="0" w:color="A5A5A5"/>
@@ -2008,7 +2211,7 @@
         </w:tc>
         <w:tc>
           <w:tcPr>
-            <w:tcW w:w="1955" w:type="dxa"/>
+            <w:tcW w:w="1956" w:type="dxa"/>
             <w:tcBorders>
               <w:top w:val="nil"/>
               <w:left w:val="single" w:sz="2" w:space="0" w:color="A5A5A5"/>
@@ -2119,7 +2322,7 @@
         </w:tc>
         <w:tc>
           <w:tcPr>
-            <w:tcW w:w="2048" w:type="dxa"/>
+            <w:tcW w:w="2047" w:type="dxa"/>
             <w:tcBorders>
               <w:top w:val="nil"/>
               <w:left w:val="single" w:sz="2" w:space="0" w:color="A5A5A5"/>
@@ -2189,7 +2392,7 @@
         </w:tc>
         <w:tc>
           <w:tcPr>
-            <w:tcW w:w="1955" w:type="dxa"/>
+            <w:tcW w:w="1956" w:type="dxa"/>
             <w:tcBorders>
               <w:top w:val="nil"/>
               <w:left w:val="single" w:sz="2" w:space="0" w:color="A5A5A5"/>
@@ -2233,7 +2436,7 @@
       </w:pPr>
       <w:r>
         <w:rPr>
-          <w:color w:val="000000"/>
+          <w:color w:themeColor="accent1" w:val="000000"/>
           <w:lang w:val="de-AT"/>
         </w:rPr>
       </w:r>
@@ -2247,6 +2450,16 @@
           <w:szCs w:val="32"/>
         </w:rPr>
       </w:pPr>
+      <w:bookmarkStart w:id="9" w:name="__RefHeading___Toc965_2262877758"/>
+      <w:bookmarkEnd w:id="9"/>
+      <w:r>
+        <w:rPr>
+          <w:color w:val="000000"/>
+          <w:sz w:val="24"/>
+          <w:szCs w:val="32"/>
+        </w:rPr>
+        <w:t xml:space="preserve">7.2 </w:t>
+      </w:r>
       <w:r>
         <w:rPr>
           <w:color w:val="000000"/>
@@ -2273,8 +2486,8 @@
         <w:tblLook w:val="04a0" w:noHBand="0" w:noVBand="1" w:firstColumn="1" w:lastRow="0" w:lastColumn="0" w:firstRow="1"/>
       </w:tblPr>
       <w:tblGrid>
-        <w:gridCol w:w="1439"/>
-        <w:gridCol w:w="2347"/>
+        <w:gridCol w:w="1438"/>
+        <w:gridCol w:w="2348"/>
         <w:gridCol w:w="2609"/>
         <w:gridCol w:w="2660"/>
       </w:tblGrid>
@@ -2285,7 +2498,7 @@
         </w:trPr>
         <w:tc>
           <w:tcPr>
-            <w:tcW w:w="1439" w:type="dxa"/>
+            <w:tcW w:w="1438" w:type="dxa"/>
             <w:cnfStyle w:val="001000000000" w:firstRow="0" w:lastRow="0" w:firstColumn="1" w:lastColumn="0" w:oddVBand="0" w:evenVBand="0" w:oddHBand="0" w:evenHBand="0" w:firstRowFirstColumn="0" w:firstRowLastColumn="0" w:lastRowFirstColumn="0" w:lastRowLastColumn="0"/>
             <w:tcBorders>
               <w:right w:val="single" w:sz="2" w:space="0" w:color="A5A5A5"/>
@@ -2320,7 +2533,7 @@
         </w:tc>
         <w:tc>
           <w:tcPr>
-            <w:tcW w:w="2347" w:type="dxa"/>
+            <w:tcW w:w="2348" w:type="dxa"/>
             <w:tcBorders>
               <w:left w:val="single" w:sz="2" w:space="0" w:color="A5A5A5"/>
               <w:right w:val="single" w:sz="2" w:space="0" w:color="A5A5A5"/>
@@ -2433,7 +2646,7 @@
         </w:trPr>
         <w:tc>
           <w:tcPr>
-            <w:tcW w:w="1439" w:type="dxa"/>
+            <w:tcW w:w="1438" w:type="dxa"/>
             <w:cnfStyle w:val="001000000000" w:firstRow="0" w:lastRow="0" w:firstColumn="1" w:lastColumn="0" w:oddVBand="0" w:evenVBand="0" w:oddHBand="0" w:evenHBand="0" w:firstRowFirstColumn="0" w:firstRowLastColumn="0" w:lastRowFirstColumn="0" w:lastRowLastColumn="0"/>
             <w:tcBorders>
               <w:top w:val="nil"/>
@@ -2470,7 +2683,7 @@
         </w:tc>
         <w:tc>
           <w:tcPr>
-            <w:tcW w:w="2347" w:type="dxa"/>
+            <w:tcW w:w="2348" w:type="dxa"/>
             <w:tcBorders>
               <w:top w:val="nil"/>
               <w:left w:val="single" w:sz="2" w:space="0" w:color="A5A5A5"/>
@@ -2582,7 +2795,7 @@
         </w:trPr>
         <w:tc>
           <w:tcPr>
-            <w:tcW w:w="1439" w:type="dxa"/>
+            <w:tcW w:w="1438" w:type="dxa"/>
             <w:cnfStyle w:val="001000000000" w:firstRow="0" w:lastRow="0" w:firstColumn="1" w:lastColumn="0" w:oddVBand="0" w:evenVBand="0" w:oddHBand="0" w:evenHBand="0" w:firstRowFirstColumn="0" w:firstRowLastColumn="0" w:lastRowFirstColumn="0" w:lastRowLastColumn="0"/>
             <w:tcBorders>
               <w:top w:val="nil"/>
@@ -2618,7 +2831,7 @@
         </w:tc>
         <w:tc>
           <w:tcPr>
-            <w:tcW w:w="2347" w:type="dxa"/>
+            <w:tcW w:w="2348" w:type="dxa"/>
             <w:tcBorders>
               <w:top w:val="nil"/>
               <w:left w:val="single" w:sz="2" w:space="0" w:color="A5A5A5"/>
@@ -2728,7 +2941,7 @@
         </w:trPr>
         <w:tc>
           <w:tcPr>
-            <w:tcW w:w="1439" w:type="dxa"/>
+            <w:tcW w:w="1438" w:type="dxa"/>
             <w:cnfStyle w:val="001000000000" w:firstRow="0" w:lastRow="0" w:firstColumn="1" w:lastColumn="0" w:oddVBand="0" w:evenVBand="0" w:oddHBand="0" w:evenHBand="0" w:firstRowFirstColumn="0" w:firstRowLastColumn="0" w:lastRowFirstColumn="0" w:lastRowLastColumn="0"/>
             <w:tcBorders>
               <w:top w:val="nil"/>
@@ -2764,7 +2977,7 @@
         </w:tc>
         <w:tc>
           <w:tcPr>
-            <w:tcW w:w="2347" w:type="dxa"/>
+            <w:tcW w:w="2348" w:type="dxa"/>
             <w:tcBorders>
               <w:top w:val="nil"/>
               <w:left w:val="single" w:sz="2" w:space="0" w:color="A5A5A5"/>
@@ -2892,6 +3105,16 @@
           <w:szCs w:val="32"/>
         </w:rPr>
       </w:pPr>
+      <w:bookmarkStart w:id="10" w:name="__RefHeading___Toc967_2262877758"/>
+      <w:bookmarkEnd w:id="10"/>
+      <w:r>
+        <w:rPr>
+          <w:color w:val="000000"/>
+          <w:sz w:val="24"/>
+          <w:szCs w:val="32"/>
+        </w:rPr>
+        <w:t xml:space="preserve">7.3 </w:t>
+      </w:r>
       <w:r>
         <w:rPr>
           <w:color w:val="000000"/>
@@ -2917,7 +3140,7 @@
         <w:tblLook w:val="04a0" w:noHBand="0" w:noVBand="1" w:firstColumn="1" w:lastRow="0" w:lastColumn="0" w:firstRow="1"/>
       </w:tblPr>
       <w:tblGrid>
-        <w:gridCol w:w="4500"/>
+        <w:gridCol w:w="4499"/>
         <w:gridCol w:w="4530"/>
       </w:tblGrid>
       <w:tr>
@@ -2927,7 +3150,7 @@
         </w:trPr>
         <w:tc>
           <w:tcPr>
-            <w:tcW w:w="4500" w:type="dxa"/>
+            <w:tcW w:w="4499" w:type="dxa"/>
             <w:cnfStyle w:val="001000000000" w:firstRow="0" w:lastRow="0" w:firstColumn="1" w:lastColumn="0" w:oddVBand="0" w:evenVBand="0" w:oddHBand="0" w:evenHBand="0" w:firstRowFirstColumn="0" w:firstRowLastColumn="0" w:lastRowFirstColumn="0" w:lastRowLastColumn="0"/>
             <w:tcBorders>
               <w:right w:val="single" w:sz="2" w:space="0" w:color="A5A5A5"/>
@@ -3004,7 +3227,7 @@
         </w:trPr>
         <w:tc>
           <w:tcPr>
-            <w:tcW w:w="4500" w:type="dxa"/>
+            <w:tcW w:w="4499" w:type="dxa"/>
             <w:cnfStyle w:val="001000000000" w:firstRow="0" w:lastRow="0" w:firstColumn="1" w:lastColumn="0" w:oddVBand="0" w:evenVBand="0" w:oddHBand="0" w:evenHBand="0" w:firstRowFirstColumn="0" w:firstRowLastColumn="0" w:lastRowFirstColumn="0" w:lastRowLastColumn="0"/>
             <w:tcBorders>
               <w:top w:val="nil"/>
@@ -3100,6 +3323,16 @@
           <w:szCs w:val="32"/>
         </w:rPr>
       </w:pPr>
+      <w:bookmarkStart w:id="11" w:name="__RefHeading___Toc969_2262877758"/>
+      <w:bookmarkEnd w:id="11"/>
+      <w:r>
+        <w:rPr>
+          <w:color w:val="000000"/>
+          <w:sz w:val="24"/>
+          <w:szCs w:val="32"/>
+        </w:rPr>
+        <w:t xml:space="preserve">7.4 </w:t>
+      </w:r>
       <w:r>
         <w:rPr>
           <w:color w:val="000000"/>
@@ -3127,7 +3360,7 @@
       <w:tblGrid>
         <w:gridCol w:w="3020"/>
         <w:gridCol w:w="3021"/>
-        <w:gridCol w:w="3020"/>
+        <w:gridCol w:w="3021"/>
       </w:tblGrid>
       <w:tr>
         <w:trPr>
@@ -3208,7 +3441,7 @@
         </w:tc>
         <w:tc>
           <w:tcPr>
-            <w:tcW w:w="3020" w:type="dxa"/>
+            <w:tcW w:w="3021" w:type="dxa"/>
             <w:tcBorders>
               <w:left w:val="single" w:sz="2" w:space="0" w:color="A5A5A5"/>
             </w:tcBorders>
@@ -3319,7 +3552,7 @@
         </w:tc>
         <w:tc>
           <w:tcPr>
-            <w:tcW w:w="3020" w:type="dxa"/>
+            <w:tcW w:w="3021" w:type="dxa"/>
             <w:tcBorders>
               <w:top w:val="nil"/>
               <w:left w:val="single" w:sz="2" w:space="0" w:color="A5A5A5"/>
@@ -3420,46 +3653,13 @@
                 <w:szCs w:val="24"/>
                 <w:lang w:val="de-AT" w:eastAsia="ja-JP" w:bidi="ar-SA"/>
               </w:rPr>
-              <w:t>Fa0/2</w:t>
-            </w:r>
-            <w:r>
-              <w:rPr>
-                <w:rFonts w:eastAsia="游明朝" w:cs=""/>
-                <w:color w:val="000000"/>
-                <w:kern w:val="2"/>
-                <w:sz w:val="24"/>
-                <w:szCs w:val="24"/>
-                <w:lang w:val="de-AT" w:eastAsia="ja-JP" w:bidi="ar-SA"/>
-              </w:rPr>
-              <w:t>1</w:t>
-            </w:r>
-            <w:r>
-              <w:rPr>
-                <w:rFonts w:eastAsia="游明朝" w:cs=""/>
-                <w:color w:val="000000"/>
-                <w:kern w:val="2"/>
-                <w:sz w:val="24"/>
-                <w:szCs w:val="24"/>
-                <w:lang w:val="de-AT" w:eastAsia="ja-JP" w:bidi="ar-SA"/>
-              </w:rPr>
-              <w:t>, Fa0/2</w:t>
-            </w:r>
-            <w:r>
-              <w:rPr>
-                <w:rFonts w:eastAsia="游明朝" w:cs=""/>
-                <w:color w:val="000000"/>
-                <w:kern w:val="2"/>
-                <w:sz w:val="24"/>
-                <w:szCs w:val="24"/>
-                <w:lang w:val="de-AT" w:eastAsia="ja-JP" w:bidi="ar-SA"/>
-              </w:rPr>
-              <w:t>2</w:t>
-            </w:r>
-          </w:p>
-        </w:tc>
-        <w:tc>
-          <w:tcPr>
-            <w:tcW w:w="3020" w:type="dxa"/>
+              <w:t>Fa0/21, Fa0/22</w:t>
+            </w:r>
+          </w:p>
+        </w:tc>
+        <w:tc>
+          <w:tcPr>
+            <w:tcW w:w="3021" w:type="dxa"/>
             <w:tcBorders>
               <w:top w:val="nil"/>
               <w:left w:val="single" w:sz="2" w:space="0" w:color="A5A5A5"/>
@@ -3568,7 +3768,7 @@
         </w:tc>
         <w:tc>
           <w:tcPr>
-            <w:tcW w:w="3020" w:type="dxa"/>
+            <w:tcW w:w="3021" w:type="dxa"/>
             <w:tcBorders>
               <w:top w:val="nil"/>
               <w:left w:val="single" w:sz="2" w:space="0" w:color="A5A5A5"/>
@@ -3675,7 +3875,7 @@
         </w:tc>
         <w:tc>
           <w:tcPr>
-            <w:tcW w:w="3020" w:type="dxa"/>
+            <w:tcW w:w="3021" w:type="dxa"/>
             <w:tcBorders>
               <w:top w:val="nil"/>
               <w:left w:val="single" w:sz="2" w:space="0" w:color="A5A5A5"/>
@@ -3784,7 +3984,7 @@
         </w:tc>
         <w:tc>
           <w:tcPr>
-            <w:tcW w:w="3020" w:type="dxa"/>
+            <w:tcW w:w="3021" w:type="dxa"/>
             <w:tcBorders>
               <w:top w:val="nil"/>
               <w:left w:val="single" w:sz="2" w:space="0" w:color="A5A5A5"/>
@@ -3891,7 +4091,7 @@
         </w:tc>
         <w:tc>
           <w:tcPr>
-            <w:tcW w:w="3020" w:type="dxa"/>
+            <w:tcW w:w="3021" w:type="dxa"/>
             <w:tcBorders>
               <w:top w:val="nil"/>
               <w:left w:val="single" w:sz="2" w:space="0" w:color="A5A5A5"/>
@@ -3997,7 +4197,7 @@
         </w:tc>
         <w:tc>
           <w:tcPr>
-            <w:tcW w:w="3020" w:type="dxa"/>
+            <w:tcW w:w="3021" w:type="dxa"/>
             <w:tcBorders>
               <w:top w:val="nil"/>
               <w:left w:val="single" w:sz="2" w:space="0" w:color="A5A5A5"/>
@@ -4036,7 +4236,7 @@
       </w:pPr>
       <w:r>
         <w:rPr>
-          <w:color w:val="000000"/>
+          <w:color w:themeColor="accent1" w:val="000000"/>
           <w:lang w:val="en-US"/>
         </w:rPr>
       </w:r>
@@ -4050,6 +4250,16 @@
           <w:szCs w:val="32"/>
         </w:rPr>
       </w:pPr>
+      <w:bookmarkStart w:id="12" w:name="__RefHeading___Toc971_2262877758"/>
+      <w:bookmarkEnd w:id="12"/>
+      <w:r>
+        <w:rPr>
+          <w:color w:val="000000"/>
+          <w:sz w:val="24"/>
+          <w:szCs w:val="32"/>
+        </w:rPr>
+        <w:t xml:space="preserve">7.5 </w:t>
+      </w:r>
       <w:r>
         <w:rPr>
           <w:color w:val="000000"/>
@@ -4077,7 +4287,7 @@
       <w:tblGrid>
         <w:gridCol w:w="3020"/>
         <w:gridCol w:w="3021"/>
-        <w:gridCol w:w="3020"/>
+        <w:gridCol w:w="3021"/>
       </w:tblGrid>
       <w:tr>
         <w:trPr>
@@ -4158,7 +4368,7 @@
         </w:tc>
         <w:tc>
           <w:tcPr>
-            <w:tcW w:w="3020" w:type="dxa"/>
+            <w:tcW w:w="3021" w:type="dxa"/>
             <w:tcBorders>
               <w:left w:val="single" w:sz="2" w:space="0" w:color="A5A5A5"/>
             </w:tcBorders>
@@ -4263,46 +4473,13 @@
                 <w:szCs w:val="24"/>
                 <w:lang w:val="de-AT" w:eastAsia="ja-JP" w:bidi="ar-SA"/>
               </w:rPr>
-              <w:t>Fa0/2</w:t>
-            </w:r>
-            <w:r>
-              <w:rPr>
-                <w:rFonts w:eastAsia="游明朝" w:cs=""/>
-                <w:color w:val="000000"/>
-                <w:kern w:val="2"/>
-                <w:sz w:val="24"/>
-                <w:szCs w:val="24"/>
-                <w:lang w:val="de-AT" w:eastAsia="ja-JP" w:bidi="ar-SA"/>
-              </w:rPr>
-              <w:t>1</w:t>
-            </w:r>
-            <w:r>
-              <w:rPr>
-                <w:rFonts w:eastAsia="游明朝" w:cs=""/>
-                <w:color w:val="000000"/>
-                <w:kern w:val="2"/>
-                <w:sz w:val="24"/>
-                <w:szCs w:val="24"/>
-                <w:lang w:val="de-AT" w:eastAsia="ja-JP" w:bidi="ar-SA"/>
-              </w:rPr>
-              <w:t>, Fa0/2</w:t>
-            </w:r>
-            <w:r>
-              <w:rPr>
-                <w:rFonts w:eastAsia="游明朝" w:cs=""/>
-                <w:color w:val="000000"/>
-                <w:kern w:val="2"/>
-                <w:sz w:val="24"/>
-                <w:szCs w:val="24"/>
-                <w:lang w:val="de-AT" w:eastAsia="ja-JP" w:bidi="ar-SA"/>
-              </w:rPr>
-              <w:t>2</w:t>
-            </w:r>
-          </w:p>
-        </w:tc>
-        <w:tc>
-          <w:tcPr>
-            <w:tcW w:w="3020" w:type="dxa"/>
+              <w:t>Fa0/21, Fa0/22</w:t>
+            </w:r>
+          </w:p>
+        </w:tc>
+        <w:tc>
+          <w:tcPr>
+            <w:tcW w:w="3021" w:type="dxa"/>
             <w:tcBorders>
               <w:top w:val="nil"/>
               <w:left w:val="single" w:sz="2" w:space="0" w:color="A5A5A5"/>
@@ -4409,7 +4586,7 @@
         </w:tc>
         <w:tc>
           <w:tcPr>
-            <w:tcW w:w="3020" w:type="dxa"/>
+            <w:tcW w:w="3021" w:type="dxa"/>
             <w:tcBorders>
               <w:top w:val="nil"/>
               <w:left w:val="single" w:sz="2" w:space="0" w:color="A5A5A5"/>
@@ -4518,7 +4695,7 @@
         </w:tc>
         <w:tc>
           <w:tcPr>
-            <w:tcW w:w="3020" w:type="dxa"/>
+            <w:tcW w:w="3021" w:type="dxa"/>
             <w:tcBorders>
               <w:top w:val="nil"/>
               <w:left w:val="single" w:sz="2" w:space="0" w:color="A5A5A5"/>
@@ -4625,7 +4802,7 @@
         </w:tc>
         <w:tc>
           <w:tcPr>
-            <w:tcW w:w="3020" w:type="dxa"/>
+            <w:tcW w:w="3021" w:type="dxa"/>
             <w:tcBorders>
               <w:top w:val="nil"/>
               <w:left w:val="single" w:sz="2" w:space="0" w:color="A5A5A5"/>
@@ -4732,7 +4909,7 @@
         </w:tc>
         <w:tc>
           <w:tcPr>
-            <w:tcW w:w="3020" w:type="dxa"/>
+            <w:tcW w:w="3021" w:type="dxa"/>
             <w:tcBorders>
               <w:top w:val="nil"/>
               <w:left w:val="single" w:sz="2" w:space="0" w:color="A5A5A5"/>
@@ -4785,6 +4962,16 @@
           <w:szCs w:val="32"/>
         </w:rPr>
       </w:pPr>
+      <w:bookmarkStart w:id="13" w:name="__RefHeading___Toc973_2262877758"/>
+      <w:bookmarkEnd w:id="13"/>
+      <w:r>
+        <w:rPr>
+          <w:color w:val="000000"/>
+          <w:sz w:val="24"/>
+          <w:szCs w:val="32"/>
+        </w:rPr>
+        <w:t xml:space="preserve">7.6 </w:t>
+      </w:r>
       <w:r>
         <w:rPr>
           <w:color w:val="000000"/>
@@ -5400,6 +5587,16 @@
           <w:szCs w:val="32"/>
         </w:rPr>
       </w:pPr>
+      <w:bookmarkStart w:id="14" w:name="__RefHeading___Toc975_2262877758"/>
+      <w:bookmarkEnd w:id="14"/>
+      <w:r>
+        <w:rPr>
+          <w:color w:val="000000"/>
+          <w:sz w:val="24"/>
+          <w:szCs w:val="32"/>
+        </w:rPr>
+        <w:t xml:space="preserve">7.6 </w:t>
+      </w:r>
       <w:r>
         <w:rPr>
           <w:color w:val="000000"/>
@@ -5467,6 +5664,16 @@
           <w:szCs w:val="32"/>
         </w:rPr>
       </w:pPr>
+      <w:bookmarkStart w:id="15" w:name="__RefHeading___Toc977_2262877758"/>
+      <w:bookmarkEnd w:id="15"/>
+      <w:r>
+        <w:rPr>
+          <w:color w:val="000000"/>
+          <w:sz w:val="24"/>
+          <w:szCs w:val="32"/>
+        </w:rPr>
+        <w:t xml:space="preserve">7.7 </w:t>
+      </w:r>
       <w:r>
         <w:rPr>
           <w:color w:val="000000"/>
@@ -5496,7 +5703,9 @@
       <w:headerReference w:type="even" r:id="rId2"/>
       <w:headerReference w:type="default" r:id="rId3"/>
       <w:headerReference w:type="first" r:id="rId4"/>
-      <w:footerReference w:type="default" r:id="rId5"/>
+      <w:footerReference w:type="even" r:id="rId5"/>
+      <w:footerReference w:type="default" r:id="rId6"/>
+      <w:footerReference w:type="first" r:id="rId7"/>
       <w:type w:val="nextPage"/>
       <w:pgSz w:w="11906" w:h="16838"/>
       <w:pgMar w:left="1417" w:right="1417" w:gutter="0" w:header="708" w:top="1417" w:footer="1134" w:bottom="2071"/>
@@ -5514,10 +5723,24 @@
   <w:p>
     <w:pPr>
       <w:pStyle w:val="Footer"/>
+      <w:rPr/>
+    </w:pPr>
+    <w:r>
+      <w:rPr/>
+    </w:r>
+  </w:p>
+</w:ftr>
+</file>
+
+<file path=word/footer2.xml><?xml version="1.0" encoding="utf-8"?>
+<w:ftr xmlns:o="urn:schemas-microsoft-com:office:office" xmlns:r="http://schemas.openxmlformats.org/officeDocument/2006/relationships" xmlns:v="urn:schemas-microsoft-com:vml" xmlns:w="http://schemas.openxmlformats.org/wordprocessingml/2006/main" xmlns:w10="urn:schemas-microsoft-com:office:word" xmlns:wp="http://schemas.openxmlformats.org/drawingml/2006/wordprocessingDrawing" xmlns:wps="http://schemas.microsoft.com/office/word/2010/wordprocessingShape" xmlns:wpg="http://schemas.microsoft.com/office/word/2010/wordprocessingGroup" xmlns:mc="http://schemas.openxmlformats.org/markup-compatibility/2006" xmlns:wp14="http://schemas.microsoft.com/office/word/2010/wordprocessingDrawing" xmlns:w14="http://schemas.microsoft.com/office/word/2010/wordml" xmlns:w15="http://schemas.microsoft.com/office/word/2012/wordml" mc:Ignorable="w14 wp14 w15">
+  <w:p>
+    <w:pPr>
+      <w:pStyle w:val="Footer"/>
       <w:jc w:val="center"/>
       <w:rPr/>
     </w:pPr>
-    <w:bookmarkStart w:id="7" w:name="PageNumWizard_FOOTER_Default_Page_Style2"/>
+    <w:bookmarkStart w:id="16" w:name="PageNumWizard_FOOTER_Default_Page_Style2"/>
     <w:r>
       <w:rPr/>
       <w:fldChar w:fldCharType="begin"/>
@@ -5532,13 +5755,56 @@
     </w:r>
     <w:r>
       <w:rPr/>
-      <w:t>8</w:t>
+      <w:t>9</w:t>
     </w:r>
     <w:r>
       <w:rPr/>
       <w:fldChar w:fldCharType="end"/>
     </w:r>
-    <w:bookmarkEnd w:id="7"/>
+    <w:bookmarkEnd w:id="16"/>
+  </w:p>
+  <w:p>
+    <w:pPr>
+      <w:pStyle w:val="Footer"/>
+      <w:rPr/>
+    </w:pPr>
+    <w:r>
+      <w:rPr/>
+    </w:r>
+  </w:p>
+</w:ftr>
+</file>
+
+<file path=word/footer3.xml><?xml version="1.0" encoding="utf-8"?>
+<w:ftr xmlns:o="urn:schemas-microsoft-com:office:office" xmlns:r="http://schemas.openxmlformats.org/officeDocument/2006/relationships" xmlns:v="urn:schemas-microsoft-com:vml" xmlns:w="http://schemas.openxmlformats.org/wordprocessingml/2006/main" xmlns:w10="urn:schemas-microsoft-com:office:word" xmlns:wp="http://schemas.openxmlformats.org/drawingml/2006/wordprocessingDrawing" xmlns:wps="http://schemas.microsoft.com/office/word/2010/wordprocessingShape" xmlns:wpg="http://schemas.microsoft.com/office/word/2010/wordprocessingGroup" xmlns:mc="http://schemas.openxmlformats.org/markup-compatibility/2006" xmlns:wp14="http://schemas.microsoft.com/office/word/2010/wordprocessingDrawing" xmlns:w14="http://schemas.microsoft.com/office/word/2010/wordml" xmlns:w15="http://schemas.microsoft.com/office/word/2012/wordml" mc:Ignorable="w14 wp14 w15">
+  <w:p>
+    <w:pPr>
+      <w:pStyle w:val="Footer"/>
+      <w:jc w:val="center"/>
+      <w:rPr/>
+    </w:pPr>
+    <w:bookmarkStart w:id="17" w:name="PageNumWizard_FOOTER_Default_Page_Style2"/>
+    <w:r>
+      <w:rPr/>
+      <w:fldChar w:fldCharType="begin"/>
+    </w:r>
+    <w:r>
+      <w:rPr/>
+      <w:instrText xml:space="preserve"> PAGE </w:instrText>
+    </w:r>
+    <w:r>
+      <w:rPr/>
+      <w:fldChar w:fldCharType="separate"/>
+    </w:r>
+    <w:r>
+      <w:rPr/>
+      <w:t>9</w:t>
+    </w:r>
+    <w:r>
+      <w:rPr/>
+      <w:fldChar w:fldCharType="end"/>
+    </w:r>
+    <w:bookmarkEnd w:id="17"/>
   </w:p>
   <w:p>
     <w:pPr>
@@ -7283,6 +7549,18 @@
     </w:pPr>
     <w:rPr/>
   </w:style>
+  <w:style w:type="paragraph" w:styleId="TOC2">
+    <w:name w:val="TOC 2"/>
+    <w:basedOn w:val="Index"/>
+    <w:pPr>
+      <w:tabs>
+        <w:tab w:val="clear" w:pos="708"/>
+        <w:tab w:val="right" w:pos="8789" w:leader="dot"/>
+      </w:tabs>
+      <w:ind w:hanging="0" w:left="283"/>
+    </w:pPr>
+    <w:rPr/>
+  </w:style>
   <w:style w:type="numbering" w:styleId="NoList" w:default="1">
     <w:name w:val="No List"/>
     <w:uiPriority w:val="99"/>

</xml_diff>